<commit_message>
mise a jour doc et journal
</commit_message>
<xml_diff>
--- a/documents/documentation.docx
+++ b/documents/documentation.docx
@@ -1963,19 +1963,7 @@
           <w:rPr>
             <w:rStyle w:val="Lienhypertexte"/>
           </w:rPr>
-          <w:t>Biblio</w:t>
-        </w:r>
-        <w:r>
-          <w:rPr>
-            <w:rStyle w:val="Lienhypertexte"/>
-          </w:rPr>
-          <w:t>g</w:t>
-        </w:r>
-        <w:r>
-          <w:rPr>
-            <w:rStyle w:val="Lienhypertexte"/>
-          </w:rPr>
-          <w:t>raphie</w:t>
+          <w:t>Bibliographie</w:t>
         </w:r>
         <w:r>
           <w:rPr>
@@ -2610,13 +2598,85 @@
     </w:p>
     <w:p>
       <w:pPr>
+        <w:jc w:val="both"/>
+      </w:pPr>
+      <w:r>
+        <w:t>Ce projet est réalisé dans le cadre d</w:t>
+      </w:r>
+      <w:r>
+        <w:t xml:space="preserve">u </w:t>
+      </w:r>
+      <w:r>
+        <w:t xml:space="preserve">au travail pratique individuel (TPI) </w:t>
+      </w:r>
+      <w:r>
+        <w:t xml:space="preserve">qui s’effectue lors de la dernière année de CFC en informatique. </w:t>
+      </w:r>
+    </w:p>
+    <w:p>
+      <w:pPr>
+        <w:jc w:val="both"/>
+      </w:pPr>
+    </w:p>
+    <w:p>
+      <w:pPr>
+        <w:jc w:val="both"/>
+      </w:pPr>
+      <w:r>
+        <w:t xml:space="preserve">Ce travail s’effectue sur une période de réalisation de 90 heures, entre le 2 mai </w:t>
+      </w:r>
+      <w:r>
+        <w:t xml:space="preserve">de </w:t>
+      </w:r>
+      <w:r>
+        <w:t xml:space="preserve">8h50 </w:t>
+      </w:r>
+      <w:r>
+        <w:t>au 2 juin à 15h20</w:t>
+      </w:r>
+      <w:r>
+        <w:t xml:space="preserve">. </w:t>
+      </w:r>
+    </w:p>
+    <w:p>
+      <w:pPr>
+        <w:jc w:val="both"/>
+      </w:pPr>
+    </w:p>
+    <w:p>
+      <w:pPr>
+        <w:jc w:val="both"/>
+      </w:pPr>
+      <w:r>
+        <w:t xml:space="preserve">Le sujet est </w:t>
+      </w:r>
+      <w:r>
+        <w:t xml:space="preserve">une </w:t>
+      </w:r>
+      <w:r>
+        <w:t xml:space="preserve">carte 3D interactive du système solaire, il a été choisi </w:t>
+      </w:r>
+      <w:r>
+        <w:t>à la suite de</w:t>
+      </w:r>
+      <w:r>
+        <w:t xml:space="preserve"> la proposition de ce sujet par le candidat. </w:t>
+      </w:r>
+      <w:bookmarkStart w:id="6" w:name="_Toc133831541"/>
+    </w:p>
+    <w:p>
+      <w:pPr>
+        <w:jc w:val="both"/>
+      </w:pPr>
+    </w:p>
+    <w:p>
+      <w:pPr>
         <w:pStyle w:val="Titre2"/>
         <w:rPr>
           <w:i w:val="0"/>
           <w:iCs/>
         </w:rPr>
       </w:pPr>
-      <w:bookmarkStart w:id="6" w:name="_Toc133831541"/>
       <w:commentRangeStart w:id="7"/>
       <w:r>
         <w:rPr>
@@ -2637,6 +2697,66 @@
       </w:r>
       <w:bookmarkEnd w:id="6"/>
     </w:p>
+    <w:p>
+      <w:r>
+        <w:t xml:space="preserve">L’objectif de ce projet est </w:t>
+      </w:r>
+      <w:r>
+        <w:t xml:space="preserve">de crée une </w:t>
+      </w:r>
+      <w:r>
+        <w:t>carte interactive du système solaire</w:t>
+      </w:r>
+      <w:r>
+        <w:t xml:space="preserve"> sur le quel il sera possible de voir les 8 planètes et leurs lunes ainsi que le soleil. Il sera possible de tourner autour du soleil et d’observer les planètes sous un autre angle. Une description des planètes devra s’afficher lorsqu’un utilisateur clique sur celui-ci, de plus il sera possible d’accélérer la vitesse de déplacement des planètes. </w:t>
+      </w:r>
+    </w:p>
+    <w:p/>
+    <w:p>
+      <w:r>
+        <w:t xml:space="preserve">Sept objectifs spécifiques sont à atteindre : </w:t>
+      </w:r>
+    </w:p>
+    <w:p>
+      <w:pPr>
+        <w:pStyle w:val="Paragraphedeliste"/>
+        <w:numPr>
+          <w:ilvl w:val="0"/>
+          <w:numId w:val="25"/>
+        </w:numPr>
+      </w:pPr>
+      <w:r>
+        <w:t xml:space="preserve">La carte s’affiche avec toutes les huit planètes. </w:t>
+      </w:r>
+    </w:p>
+    <w:p>
+      <w:pPr>
+        <w:pStyle w:val="Paragraphedeliste"/>
+        <w:numPr>
+          <w:ilvl w:val="0"/>
+          <w:numId w:val="25"/>
+        </w:numPr>
+      </w:pPr>
+      <w:r>
+        <w:t xml:space="preserve">L’utilisateur peut naviguer dans le système solaire. </w:t>
+      </w:r>
+    </w:p>
+    <w:p>
+      <w:pPr>
+        <w:pStyle w:val="Paragraphedeliste"/>
+        <w:numPr>
+          <w:ilvl w:val="0"/>
+          <w:numId w:val="25"/>
+        </w:numPr>
+      </w:pPr>
+    </w:p>
+    <w:p/>
+    <w:p>
+      <w:r>
+        <w:t>Tout au long de mon travail je vais me conformer aux critères d’évaluation établis par le canton de Vaud (Schwab, 2018).</w:t>
+      </w:r>
+    </w:p>
+    <w:p/>
     <w:p>
       <w:pPr>
         <w:pStyle w:val="Titre2"/>
@@ -3181,20 +3301,18 @@
     <w:bookmarkStart w:id="50" w:name="_Toc133831555" w:displacedByCustomXml="next"/>
     <w:sdt>
       <w:sdtPr>
+        <w:rPr>
+          <w:b w:val="0"/>
+          <w:kern w:val="0"/>
+          <w:sz w:val="24"/>
+          <w:u w:val="none"/>
+        </w:rPr>
         <w:id w:val="1346672037"/>
         <w:docPartObj>
           <w:docPartGallery w:val="Bibliographies"/>
           <w:docPartUnique/>
         </w:docPartObj>
       </w:sdtPr>
-      <w:sdtEndPr>
-        <w:rPr>
-          <w:b w:val="0"/>
-          <w:kern w:val="0"/>
-          <w:sz w:val="24"/>
-          <w:u w:val="none"/>
-        </w:rPr>
-      </w:sdtEndPr>
       <w:sdtContent>
         <w:p>
           <w:pPr>
@@ -3497,8 +3615,8 @@
         </w:rPr>
       </w:pPr>
       <w:bookmarkStart w:id="59" w:name="_Toc71703270"/>
-      <w:bookmarkStart w:id="60" w:name="_Toc25553334"/>
-      <w:bookmarkStart w:id="61" w:name="_Toc133831561"/>
+      <w:bookmarkStart w:id="60" w:name="_Toc133831561"/>
+      <w:bookmarkStart w:id="61" w:name="_Toc25553334"/>
       <w:bookmarkEnd w:id="58"/>
       <w:r>
         <w:rPr>
@@ -3515,7 +3633,7 @@
         <w:t>rchives du projet</w:t>
       </w:r>
       <w:bookmarkEnd w:id="59"/>
-      <w:bookmarkEnd w:id="61"/>
+      <w:bookmarkEnd w:id="60"/>
       <w:r>
         <w:rPr>
           <w:i w:val="0"/>
@@ -3523,7 +3641,7 @@
         </w:rPr>
         <w:t xml:space="preserve"> </w:t>
       </w:r>
-      <w:bookmarkEnd w:id="60"/>
+      <w:bookmarkEnd w:id="61"/>
     </w:p>
     <w:p/>
     <w:p>
@@ -4805,9 +4923,9 @@
       <w:tblLook w:val="04A0" w:firstRow="1" w:lastRow="0" w:firstColumn="1" w:lastColumn="0" w:noHBand="0" w:noVBand="1"/>
     </w:tblPr>
     <w:tblGrid>
-      <w:gridCol w:w="3261"/>
-      <w:gridCol w:w="2693"/>
-      <w:gridCol w:w="3100"/>
+      <w:gridCol w:w="3544"/>
+      <w:gridCol w:w="2268"/>
+      <w:gridCol w:w="3242"/>
     </w:tblGrid>
     <w:tr>
       <w:trPr>
@@ -4815,7 +4933,7 @@
       </w:trPr>
       <w:tc>
         <w:tcPr>
-          <w:tcW w:w="3261" w:type="dxa"/>
+          <w:tcW w:w="3544" w:type="dxa"/>
           <w:vAlign w:val="bottom"/>
         </w:tcPr>
         <w:p>
@@ -4859,7 +4977,7 @@
       </w:tc>
       <w:tc>
         <w:tcPr>
-          <w:tcW w:w="2693" w:type="dxa"/>
+          <w:tcW w:w="2268" w:type="dxa"/>
           <w:vAlign w:val="bottom"/>
         </w:tcPr>
         <w:p>
@@ -4874,7 +4992,7 @@
       </w:tc>
       <w:tc>
         <w:tcPr>
-          <w:tcW w:w="3100" w:type="dxa"/>
+          <w:tcW w:w="3242" w:type="dxa"/>
           <w:vAlign w:val="bottom"/>
         </w:tcPr>
         <w:p>
@@ -4928,7 +5046,7 @@
     <w:tr>
       <w:tc>
         <w:tcPr>
-          <w:tcW w:w="3261" w:type="dxa"/>
+          <w:tcW w:w="3544" w:type="dxa"/>
         </w:tcPr>
         <w:p>
           <w:pPr>
@@ -4973,7 +5091,7 @@
               <w:noProof/>
               <w:sz w:val="20"/>
             </w:rPr>
-            <w:t>StellarMap.docx</w:t>
+            <w:t>documentation.docx</w:t>
           </w:r>
           <w:r>
             <w:rPr>
@@ -4985,7 +5103,7 @@
       </w:tc>
       <w:tc>
         <w:tcPr>
-          <w:tcW w:w="2693" w:type="dxa"/>
+          <w:tcW w:w="2268" w:type="dxa"/>
           <w:tcBorders>
             <w:left w:val="nil"/>
           </w:tcBorders>
@@ -5097,7 +5215,7 @@
       </w:tc>
       <w:tc>
         <w:tcPr>
-          <w:tcW w:w="3100" w:type="dxa"/>
+          <w:tcW w:w="3242" w:type="dxa"/>
         </w:tcPr>
         <w:p>
           <w:pPr>
@@ -5143,7 +5261,7 @@
               <w:noProof/>
               <w:sz w:val="20"/>
             </w:rPr>
-            <w:t>01/05/2023</w:t>
+            <w:t>04/05/2023</w:t>
           </w:r>
           <w:r>
             <w:rPr>
@@ -5378,13 +5496,19 @@
             <w:rPr>
               <w:b/>
             </w:rPr>
-            <w:t>Travail P</w:t>
+            <w:t xml:space="preserve">Travail </w:t>
           </w:r>
           <w:r>
             <w:rPr>
               <w:b/>
             </w:rPr>
-            <w:t>ersonnel Individuel</w:t>
+            <w:t xml:space="preserve">Pratique </w:t>
+          </w:r>
+          <w:r>
+            <w:rPr>
+              <w:b/>
+            </w:rPr>
+            <w:t>Individuel</w:t>
           </w:r>
         </w:p>
       </w:tc>
@@ -6751,6 +6875,92 @@
     </w:lvl>
   </w:abstractNum>
   <w:abstractNum w:abstractNumId="11" w15:restartNumberingAfterBreak="0">
+    <w:nsid w:val="4F942852"/>
+    <w:multiLevelType w:val="hybridMultilevel"/>
+    <w:tmpl w:val="2E446554"/>
+    <w:lvl w:ilvl="0" w:tplc="100C000F">
+      <w:start w:val="1"/>
+      <w:numFmt w:val="decimal"/>
+      <w:lvlText w:val="%1."/>
+      <w:lvlJc w:val="left"/>
+      <w:pPr>
+        <w:ind w:left="720" w:hanging="360"/>
+      </w:pPr>
+    </w:lvl>
+    <w:lvl w:ilvl="1" w:tplc="100C0019" w:tentative="1">
+      <w:start w:val="1"/>
+      <w:numFmt w:val="lowerLetter"/>
+      <w:lvlText w:val="%2."/>
+      <w:lvlJc w:val="left"/>
+      <w:pPr>
+        <w:ind w:left="1440" w:hanging="360"/>
+      </w:pPr>
+    </w:lvl>
+    <w:lvl w:ilvl="2" w:tplc="100C001B" w:tentative="1">
+      <w:start w:val="1"/>
+      <w:numFmt w:val="lowerRoman"/>
+      <w:lvlText w:val="%3."/>
+      <w:lvlJc w:val="right"/>
+      <w:pPr>
+        <w:ind w:left="2160" w:hanging="180"/>
+      </w:pPr>
+    </w:lvl>
+    <w:lvl w:ilvl="3" w:tplc="100C000F" w:tentative="1">
+      <w:start w:val="1"/>
+      <w:numFmt w:val="decimal"/>
+      <w:lvlText w:val="%4."/>
+      <w:lvlJc w:val="left"/>
+      <w:pPr>
+        <w:ind w:left="2880" w:hanging="360"/>
+      </w:pPr>
+    </w:lvl>
+    <w:lvl w:ilvl="4" w:tplc="100C0019" w:tentative="1">
+      <w:start w:val="1"/>
+      <w:numFmt w:val="lowerLetter"/>
+      <w:lvlText w:val="%5."/>
+      <w:lvlJc w:val="left"/>
+      <w:pPr>
+        <w:ind w:left="3600" w:hanging="360"/>
+      </w:pPr>
+    </w:lvl>
+    <w:lvl w:ilvl="5" w:tplc="100C001B" w:tentative="1">
+      <w:start w:val="1"/>
+      <w:numFmt w:val="lowerRoman"/>
+      <w:lvlText w:val="%6."/>
+      <w:lvlJc w:val="right"/>
+      <w:pPr>
+        <w:ind w:left="4320" w:hanging="180"/>
+      </w:pPr>
+    </w:lvl>
+    <w:lvl w:ilvl="6" w:tplc="100C000F" w:tentative="1">
+      <w:start w:val="1"/>
+      <w:numFmt w:val="decimal"/>
+      <w:lvlText w:val="%7."/>
+      <w:lvlJc w:val="left"/>
+      <w:pPr>
+        <w:ind w:left="5040" w:hanging="360"/>
+      </w:pPr>
+    </w:lvl>
+    <w:lvl w:ilvl="7" w:tplc="100C0019" w:tentative="1">
+      <w:start w:val="1"/>
+      <w:numFmt w:val="lowerLetter"/>
+      <w:lvlText w:val="%8."/>
+      <w:lvlJc w:val="left"/>
+      <w:pPr>
+        <w:ind w:left="5760" w:hanging="360"/>
+      </w:pPr>
+    </w:lvl>
+    <w:lvl w:ilvl="8" w:tplc="100C001B" w:tentative="1">
+      <w:start w:val="1"/>
+      <w:numFmt w:val="lowerRoman"/>
+      <w:lvlText w:val="%9."/>
+      <w:lvlJc w:val="right"/>
+      <w:pPr>
+        <w:ind w:left="6480" w:hanging="180"/>
+      </w:pPr>
+    </w:lvl>
+  </w:abstractNum>
+  <w:abstractNum w:abstractNumId="12" w15:restartNumberingAfterBreak="0">
     <w:nsid w:val="5082572C"/>
     <w:multiLevelType w:val="hybridMultilevel"/>
     <w:tmpl w:val="ED4ACFA4"/>
@@ -6890,7 +7100,7 @@
       </w:rPr>
     </w:lvl>
   </w:abstractNum>
-  <w:abstractNum w:abstractNumId="12" w15:restartNumberingAfterBreak="0">
+  <w:abstractNum w:abstractNumId="13" w15:restartNumberingAfterBreak="0">
     <w:nsid w:val="52B247CA"/>
     <w:multiLevelType w:val="hybridMultilevel"/>
     <w:tmpl w:val="B7D4D45A"/>
@@ -7030,7 +7240,120 @@
       </w:rPr>
     </w:lvl>
   </w:abstractNum>
-  <w:abstractNum w:abstractNumId="13" w15:restartNumberingAfterBreak="0">
+  <w:abstractNum w:abstractNumId="14" w15:restartNumberingAfterBreak="0">
+    <w:nsid w:val="53524233"/>
+    <w:multiLevelType w:val="hybridMultilevel"/>
+    <w:tmpl w:val="9E00F804"/>
+    <w:lvl w:ilvl="0" w:tplc="100C0001">
+      <w:start w:val="1"/>
+      <w:numFmt w:val="bullet"/>
+      <w:lvlText w:val=""/>
+      <w:lvlJc w:val="left"/>
+      <w:pPr>
+        <w:ind w:left="720" w:hanging="360"/>
+      </w:pPr>
+      <w:rPr>
+        <w:rFonts w:ascii="Symbol" w:hAnsi="Symbol" w:hint="default"/>
+      </w:rPr>
+    </w:lvl>
+    <w:lvl w:ilvl="1" w:tplc="100C0003" w:tentative="1">
+      <w:start w:val="1"/>
+      <w:numFmt w:val="bullet"/>
+      <w:lvlText w:val="o"/>
+      <w:lvlJc w:val="left"/>
+      <w:pPr>
+        <w:ind w:left="1440" w:hanging="360"/>
+      </w:pPr>
+      <w:rPr>
+        <w:rFonts w:ascii="Courier New" w:hAnsi="Courier New" w:cs="Courier New" w:hint="default"/>
+      </w:rPr>
+    </w:lvl>
+    <w:lvl w:ilvl="2" w:tplc="100C0005" w:tentative="1">
+      <w:start w:val="1"/>
+      <w:numFmt w:val="bullet"/>
+      <w:lvlText w:val=""/>
+      <w:lvlJc w:val="left"/>
+      <w:pPr>
+        <w:ind w:left="2160" w:hanging="360"/>
+      </w:pPr>
+      <w:rPr>
+        <w:rFonts w:ascii="Wingdings" w:hAnsi="Wingdings" w:hint="default"/>
+      </w:rPr>
+    </w:lvl>
+    <w:lvl w:ilvl="3" w:tplc="100C0001" w:tentative="1">
+      <w:start w:val="1"/>
+      <w:numFmt w:val="bullet"/>
+      <w:lvlText w:val=""/>
+      <w:lvlJc w:val="left"/>
+      <w:pPr>
+        <w:ind w:left="2880" w:hanging="360"/>
+      </w:pPr>
+      <w:rPr>
+        <w:rFonts w:ascii="Symbol" w:hAnsi="Symbol" w:hint="default"/>
+      </w:rPr>
+    </w:lvl>
+    <w:lvl w:ilvl="4" w:tplc="100C0003" w:tentative="1">
+      <w:start w:val="1"/>
+      <w:numFmt w:val="bullet"/>
+      <w:lvlText w:val="o"/>
+      <w:lvlJc w:val="left"/>
+      <w:pPr>
+        <w:ind w:left="3600" w:hanging="360"/>
+      </w:pPr>
+      <w:rPr>
+        <w:rFonts w:ascii="Courier New" w:hAnsi="Courier New" w:cs="Courier New" w:hint="default"/>
+      </w:rPr>
+    </w:lvl>
+    <w:lvl w:ilvl="5" w:tplc="100C0005" w:tentative="1">
+      <w:start w:val="1"/>
+      <w:numFmt w:val="bullet"/>
+      <w:lvlText w:val=""/>
+      <w:lvlJc w:val="left"/>
+      <w:pPr>
+        <w:ind w:left="4320" w:hanging="360"/>
+      </w:pPr>
+      <w:rPr>
+        <w:rFonts w:ascii="Wingdings" w:hAnsi="Wingdings" w:hint="default"/>
+      </w:rPr>
+    </w:lvl>
+    <w:lvl w:ilvl="6" w:tplc="100C0001" w:tentative="1">
+      <w:start w:val="1"/>
+      <w:numFmt w:val="bullet"/>
+      <w:lvlText w:val=""/>
+      <w:lvlJc w:val="left"/>
+      <w:pPr>
+        <w:ind w:left="5040" w:hanging="360"/>
+      </w:pPr>
+      <w:rPr>
+        <w:rFonts w:ascii="Symbol" w:hAnsi="Symbol" w:hint="default"/>
+      </w:rPr>
+    </w:lvl>
+    <w:lvl w:ilvl="7" w:tplc="100C0003" w:tentative="1">
+      <w:start w:val="1"/>
+      <w:numFmt w:val="bullet"/>
+      <w:lvlText w:val="o"/>
+      <w:lvlJc w:val="left"/>
+      <w:pPr>
+        <w:ind w:left="5760" w:hanging="360"/>
+      </w:pPr>
+      <w:rPr>
+        <w:rFonts w:ascii="Courier New" w:hAnsi="Courier New" w:cs="Courier New" w:hint="default"/>
+      </w:rPr>
+    </w:lvl>
+    <w:lvl w:ilvl="8" w:tplc="100C0005" w:tentative="1">
+      <w:start w:val="1"/>
+      <w:numFmt w:val="bullet"/>
+      <w:lvlText w:val=""/>
+      <w:lvlJc w:val="left"/>
+      <w:pPr>
+        <w:ind w:left="6480" w:hanging="360"/>
+      </w:pPr>
+      <w:rPr>
+        <w:rFonts w:ascii="Wingdings" w:hAnsi="Wingdings" w:hint="default"/>
+      </w:rPr>
+    </w:lvl>
+  </w:abstractNum>
+  <w:abstractNum w:abstractNumId="15" w15:restartNumberingAfterBreak="0">
     <w:nsid w:val="594C1361"/>
     <w:multiLevelType w:val="hybridMultilevel"/>
     <w:tmpl w:val="5C243628"/>
@@ -7170,7 +7493,7 @@
       </w:rPr>
     </w:lvl>
   </w:abstractNum>
-  <w:abstractNum w:abstractNumId="14" w15:restartNumberingAfterBreak="0">
+  <w:abstractNum w:abstractNumId="16" w15:restartNumberingAfterBreak="0">
     <w:nsid w:val="62A94588"/>
     <w:multiLevelType w:val="hybridMultilevel"/>
     <w:tmpl w:val="6E52CBF2"/>
@@ -7283,7 +7606,7 @@
       </w:rPr>
     </w:lvl>
   </w:abstractNum>
-  <w:abstractNum w:abstractNumId="15" w15:restartNumberingAfterBreak="0">
+  <w:abstractNum w:abstractNumId="17" w15:restartNumberingAfterBreak="0">
     <w:nsid w:val="6568084A"/>
     <w:multiLevelType w:val="hybridMultilevel"/>
     <w:tmpl w:val="3976BB92"/>
@@ -7396,7 +7719,7 @@
       </w:rPr>
     </w:lvl>
   </w:abstractNum>
-  <w:abstractNum w:abstractNumId="16" w15:restartNumberingAfterBreak="0">
+  <w:abstractNum w:abstractNumId="18" w15:restartNumberingAfterBreak="0">
     <w:nsid w:val="6FA15565"/>
     <w:multiLevelType w:val="hybridMultilevel"/>
     <w:tmpl w:val="8F5051C8"/>
@@ -7509,7 +7832,7 @@
       </w:rPr>
     </w:lvl>
   </w:abstractNum>
-  <w:abstractNum w:abstractNumId="17" w15:restartNumberingAfterBreak="0">
+  <w:abstractNum w:abstractNumId="19" w15:restartNumberingAfterBreak="0">
     <w:nsid w:val="71E06583"/>
     <w:multiLevelType w:val="hybridMultilevel"/>
     <w:tmpl w:val="26C81FCE"/>
@@ -7649,7 +7972,7 @@
       </w:rPr>
     </w:lvl>
   </w:abstractNum>
-  <w:abstractNum w:abstractNumId="18" w15:restartNumberingAfterBreak="0">
+  <w:abstractNum w:abstractNumId="20" w15:restartNumberingAfterBreak="0">
     <w:nsid w:val="75A3529B"/>
     <w:multiLevelType w:val="hybridMultilevel"/>
     <w:tmpl w:val="819EEA64"/>
@@ -7789,7 +8112,7 @@
       </w:rPr>
     </w:lvl>
   </w:abstractNum>
-  <w:abstractNum w:abstractNumId="19" w15:restartNumberingAfterBreak="0">
+  <w:abstractNum w:abstractNumId="21" w15:restartNumberingAfterBreak="0">
     <w:nsid w:val="7B193736"/>
     <w:multiLevelType w:val="multilevel"/>
     <w:tmpl w:val="3E0A631E"/>
@@ -7911,7 +8234,7 @@
       </w:pPr>
     </w:lvl>
   </w:abstractNum>
-  <w:abstractNum w:abstractNumId="20" w15:restartNumberingAfterBreak="0">
+  <w:abstractNum w:abstractNumId="22" w15:restartNumberingAfterBreak="0">
     <w:nsid w:val="7DD245F2"/>
     <w:multiLevelType w:val="hybridMultilevel"/>
     <w:tmpl w:val="3100450C"/>
@@ -8051,7 +8374,7 @@
       </w:rPr>
     </w:lvl>
   </w:abstractNum>
-  <w:abstractNum w:abstractNumId="21" w15:restartNumberingAfterBreak="0">
+  <w:abstractNum w:abstractNumId="23" w15:restartNumberingAfterBreak="0">
     <w:nsid w:val="7E031FBC"/>
     <w:multiLevelType w:val="hybridMultilevel"/>
     <w:tmpl w:val="2F3464F6"/>
@@ -8164,7 +8487,7 @@
       </w:rPr>
     </w:lvl>
   </w:abstractNum>
-  <w:abstractNum w:abstractNumId="22" w15:restartNumberingAfterBreak="0">
+  <w:abstractNum w:abstractNumId="24" w15:restartNumberingAfterBreak="0">
     <w:nsid w:val="7E4E5234"/>
     <w:multiLevelType w:val="hybridMultilevel"/>
     <w:tmpl w:val="CB541250"/>
@@ -8278,7 +8601,7 @@
     </w:lvl>
   </w:abstractNum>
   <w:num w:numId="1" w16cid:durableId="1341810144">
-    <w:abstractNumId w:val="19"/>
+    <w:abstractNumId w:val="21"/>
   </w:num>
   <w:num w:numId="2" w16cid:durableId="650600709">
     <w:abstractNumId w:val="0"/>
@@ -8287,19 +8610,19 @@
     <w:abstractNumId w:val="5"/>
   </w:num>
   <w:num w:numId="4" w16cid:durableId="128861468">
-    <w:abstractNumId w:val="18"/>
+    <w:abstractNumId w:val="20"/>
   </w:num>
   <w:num w:numId="5" w16cid:durableId="1818760957">
-    <w:abstractNumId w:val="12"/>
+    <w:abstractNumId w:val="13"/>
   </w:num>
   <w:num w:numId="6" w16cid:durableId="710958496">
     <w:abstractNumId w:val="6"/>
   </w:num>
   <w:num w:numId="7" w16cid:durableId="971519568">
-    <w:abstractNumId w:val="13"/>
+    <w:abstractNumId w:val="15"/>
   </w:num>
   <w:num w:numId="8" w16cid:durableId="1226449317">
-    <w:abstractNumId w:val="20"/>
+    <w:abstractNumId w:val="22"/>
   </w:num>
   <w:num w:numId="9" w16cid:durableId="1113480299">
     <w:abstractNumId w:val="3"/>
@@ -8308,43 +8631,49 @@
     <w:abstractNumId w:val="8"/>
   </w:num>
   <w:num w:numId="11" w16cid:durableId="305746586">
-    <w:abstractNumId w:val="11"/>
+    <w:abstractNumId w:val="12"/>
   </w:num>
   <w:num w:numId="12" w16cid:durableId="735477288">
     <w:abstractNumId w:val="9"/>
   </w:num>
   <w:num w:numId="13" w16cid:durableId="518929776">
-    <w:abstractNumId w:val="17"/>
+    <w:abstractNumId w:val="19"/>
   </w:num>
   <w:num w:numId="14" w16cid:durableId="1090157708">
-    <w:abstractNumId w:val="22"/>
+    <w:abstractNumId w:val="24"/>
   </w:num>
   <w:num w:numId="15" w16cid:durableId="139081748">
     <w:abstractNumId w:val="2"/>
   </w:num>
   <w:num w:numId="16" w16cid:durableId="815604672">
-    <w:abstractNumId w:val="21"/>
+    <w:abstractNumId w:val="23"/>
   </w:num>
   <w:num w:numId="17" w16cid:durableId="623148705">
     <w:abstractNumId w:val="10"/>
   </w:num>
   <w:num w:numId="18" w16cid:durableId="1935623375">
-    <w:abstractNumId w:val="14"/>
+    <w:abstractNumId w:val="16"/>
   </w:num>
   <w:num w:numId="19" w16cid:durableId="877011085">
     <w:abstractNumId w:val="4"/>
   </w:num>
   <w:num w:numId="20" w16cid:durableId="1340350814">
-    <w:abstractNumId w:val="15"/>
+    <w:abstractNumId w:val="17"/>
   </w:num>
   <w:num w:numId="21" w16cid:durableId="553271877">
-    <w:abstractNumId w:val="16"/>
+    <w:abstractNumId w:val="18"/>
   </w:num>
   <w:num w:numId="22" w16cid:durableId="1014040164">
     <w:abstractNumId w:val="7"/>
   </w:num>
   <w:num w:numId="23" w16cid:durableId="2100132903">
     <w:abstractNumId w:val="1"/>
+  </w:num>
+  <w:num w:numId="24" w16cid:durableId="519975544">
+    <w:abstractNumId w:val="14"/>
+  </w:num>
+  <w:num w:numId="25" w16cid:durableId="1441488270">
+    <w:abstractNumId w:val="11"/>
   </w:num>
   <w:numIdMacAtCleanup w:val="13"/>
 </w:numbering>
@@ -8392,6 +8721,7 @@
     <w:lsdException w:name="Strong" w:qFormat="1"/>
     <w:lsdException w:name="Emphasis" w:qFormat="1"/>
     <w:lsdException w:name="HTML Variable" w:semiHidden="1" w:unhideWhenUsed="1"/>
+    <w:lsdException w:name="Normal Table" w:semiHidden="1" w:unhideWhenUsed="1"/>
     <w:lsdException w:name="Outline List 3" w:semiHidden="1" w:unhideWhenUsed="1"/>
     <w:lsdException w:name="Table Simple 1" w:semiHidden="1" w:unhideWhenUsed="1"/>
     <w:lsdException w:name="Table Simple 2" w:semiHidden="1" w:unhideWhenUsed="1"/>
@@ -8434,8 +8764,10 @@
     <w:lsdException w:name="Table Subtle 2" w:semiHidden="1" w:unhideWhenUsed="1"/>
     <w:lsdException w:name="Table Web 1" w:semiHidden="1" w:unhideWhenUsed="1"/>
     <w:lsdException w:name="Table Web 2" w:semiHidden="1" w:unhideWhenUsed="1"/>
+    <w:lsdException w:name="Table Web 3" w:semiHidden="1" w:unhideWhenUsed="1"/>
     <w:lsdException w:name="Balloon Text" w:semiHidden="1" w:unhideWhenUsed="1"/>
     <w:lsdException w:name="Table Grid" w:uiPriority="39"/>
+    <w:lsdException w:name="Table Theme" w:semiHidden="1" w:unhideWhenUsed="1"/>
     <w:lsdException w:name="Placeholder Text" w:semiHidden="1" w:uiPriority="99"/>
     <w:lsdException w:name="No Spacing" w:uiPriority="1" w:qFormat="1"/>
     <w:lsdException w:name="Light Shading" w:uiPriority="60"/>
@@ -8835,6 +9167,7 @@
   <w:style w:type="character" w:default="1" w:styleId="Policepardfaut">
     <w:name w:val="Default Paragraph Font"/>
     <w:uiPriority w:val="1"/>
+    <w:semiHidden/>
     <w:unhideWhenUsed/>
   </w:style>
   <w:style w:type="table" w:default="1" w:styleId="TableauNormal">
@@ -9541,6 +9874,17 @@
       <w:color w:val="808080"/>
     </w:rPr>
   </w:style>
+  <w:style w:type="paragraph" w:styleId="Paragraphedeliste">
+    <w:name w:val="List Paragraph"/>
+    <w:basedOn w:val="Normal"/>
+    <w:uiPriority w:val="34"/>
+    <w:qFormat/>
+    <w:rsid w:val="009B32D0"/>
+    <w:pPr>
+      <w:ind w:left="720"/>
+      <w:contextualSpacing/>
+    </w:pPr>
+  </w:style>
 </w:styles>
 </file>
 
@@ -9672,7 +10016,9 @@
   </w:compat>
   <w:rsids>
     <w:rsidRoot w:val="00F03B29"/>
+    <w:rsid w:val="00250B9C"/>
     <w:rsid w:val="009F2977"/>
+    <w:rsid w:val="00D443C1"/>
     <w:rsid w:val="00F03B29"/>
   </w:rsids>
   <m:mathPr>
@@ -10134,20 +10480,8 @@
       <w:color w:val="808080"/>
     </w:rPr>
   </w:style>
-  <w:style w:type="paragraph" w:customStyle="1" w:styleId="41E858CA5C59406DB419E6F8644D2E07">
-    <w:name w:val="41E858CA5C59406DB419E6F8644D2E07"/>
-    <w:rsid w:val="00F03B29"/>
-  </w:style>
-  <w:style w:type="paragraph" w:customStyle="1" w:styleId="B654814385B845F2AD13DDA621738887">
-    <w:name w:val="B654814385B845F2AD13DDA621738887"/>
-    <w:rsid w:val="00F03B29"/>
-  </w:style>
   <w:style w:type="paragraph" w:customStyle="1" w:styleId="917EC623B5C44BE6A514A3CD60C669CC">
     <w:name w:val="917EC623B5C44BE6A514A3CD60C669CC"/>
-    <w:rsid w:val="00F03B29"/>
-  </w:style>
-  <w:style w:type="paragraph" w:customStyle="1" w:styleId="E3A8DD10A89440AA80427AF4FC15154C">
-    <w:name w:val="E3A8DD10A89440AA80427AF4FC15154C"/>
     <w:rsid w:val="00F03B29"/>
   </w:style>
 </w:styles>
@@ -10456,6 +10790,12 @@
 </file>
 
 <file path=customXml/item1.xml><?xml version="1.0" encoding="utf-8"?>
+<p:properties xmlns:p="http://schemas.microsoft.com/office/2006/metadata/properties" xmlns:xsi="http://www.w3.org/2001/XMLSchema-instance" xmlns:pc="http://schemas.microsoft.com/office/infopath/2007/PartnerControls">
+  <documentManagement/>
+</p:properties>
+</file>
+
+<file path=customXml/item2.xml><?xml version="1.0" encoding="utf-8"?>
 <ct:contentTypeSchema xmlns:ct="http://schemas.microsoft.com/office/2006/metadata/contentType" xmlns:ma="http://schemas.microsoft.com/office/2006/metadata/properties/metaAttributes" ct:_="" ma:_="" ma:contentTypeName="Document" ma:contentTypeID="0x0101000B38552FA7D4254E8845977232CFE53B" ma:contentTypeVersion="7" ma:contentTypeDescription="Crée un document." ma:contentTypeScope="" ma:versionID="03e14c2536b56bc7dd47f79481c7176c">
   <xsd:schema xmlns:xsd="http://www.w3.org/2001/XMLSchema" xmlns:xs="http://www.w3.org/2001/XMLSchema" xmlns:p="http://schemas.microsoft.com/office/2006/metadata/properties" xmlns:ns2="0119da2b-60ce-4773-88fa-ebab2cde1f55" xmlns:ns3="c00db93e-a012-41a1-8dae-1f2fb8b40d56" targetNamespace="http://schemas.microsoft.com/office/2006/metadata/properties" ma:root="true" ma:fieldsID="5b7050275a68257b53998f6363dd12a8" ns2:_="" ns3:_="">
     <xsd:import namespace="0119da2b-60ce-4773-88fa-ebab2cde1f55"/>
@@ -10638,22 +10978,7 @@
 </ct:contentTypeSchema>
 </file>
 
-<file path=customXml/item2.xml><?xml version="1.0" encoding="utf-8"?>
-<p:properties xmlns:p="http://schemas.microsoft.com/office/2006/metadata/properties" xmlns:xsi="http://www.w3.org/2001/XMLSchema-instance" xmlns:pc="http://schemas.microsoft.com/office/infopath/2007/PartnerControls">
-  <documentManagement/>
-</p:properties>
-</file>
-
 <file path=customXml/item3.xml><?xml version="1.0" encoding="utf-8"?>
-<?mso-contentType ?>
-<FormTemplates xmlns="http://schemas.microsoft.com/sharepoint/v3/contenttype/forms">
-  <Display>DocumentLibraryForm</Display>
-  <Edit>DocumentLibraryForm</Edit>
-  <New>DocumentLibraryForm</New>
-</FormTemplates>
-</file>
-
-<file path=customXml/item4.xml><?xml version="1.0" encoding="utf-8"?>
 <b:Sources xmlns:b="http://schemas.openxmlformats.org/officeDocument/2006/bibliography" xmlns="http://schemas.openxmlformats.org/officeDocument/2006/bibliography" SelectedStyle="\APASixthEditionOfficeOnline.xsl" StyleName="APA" Version="6">
   <b:Source>
     <b:Tag>macVe</b:Tag>
@@ -10682,7 +11007,25 @@
 </b:Sources>
 </file>
 
+<file path=customXml/item4.xml><?xml version="1.0" encoding="utf-8"?>
+<?mso-contentType ?>
+<FormTemplates xmlns="http://schemas.microsoft.com/sharepoint/v3/contenttype/forms">
+  <Display>DocumentLibraryForm</Display>
+  <Edit>DocumentLibraryForm</Edit>
+  <New>DocumentLibraryForm</New>
+</FormTemplates>
+</file>
+
 <file path=customXml/itemProps1.xml><?xml version="1.0" encoding="utf-8"?>
+<ds:datastoreItem xmlns:ds="http://schemas.openxmlformats.org/officeDocument/2006/customXml" ds:itemID="{996F0FBA-2996-487E-B7C1-784F04C7FD8C}">
+  <ds:schemaRefs>
+    <ds:schemaRef ds:uri="http://schemas.microsoft.com/office/2006/metadata/properties"/>
+    <ds:schemaRef ds:uri="http://schemas.microsoft.com/office/infopath/2007/PartnerControls"/>
+  </ds:schemaRefs>
+</ds:datastoreItem>
+</file>
+
+<file path=customXml/itemProps2.xml><?xml version="1.0" encoding="utf-8"?>
 <ds:datastoreItem xmlns:ds="http://schemas.openxmlformats.org/officeDocument/2006/customXml" ds:itemID="{E2FD2CAE-F7E7-4784-B231-97B292D1BF05}">
   <ds:schemaRefs>
     <ds:schemaRef ds:uri="http://schemas.microsoft.com/office/2006/metadata/contentType"/>
@@ -10701,27 +11044,18 @@
 </ds:datastoreItem>
 </file>
 
-<file path=customXml/itemProps2.xml><?xml version="1.0" encoding="utf-8"?>
-<ds:datastoreItem xmlns:ds="http://schemas.openxmlformats.org/officeDocument/2006/customXml" ds:itemID="{996F0FBA-2996-487E-B7C1-784F04C7FD8C}">
+<file path=customXml/itemProps3.xml><?xml version="1.0" encoding="utf-8"?>
+<ds:datastoreItem xmlns:ds="http://schemas.openxmlformats.org/officeDocument/2006/customXml" ds:itemID="{FEBD2C64-3EEB-4478-8C82-EE1011290152}">
   <ds:schemaRefs>
-    <ds:schemaRef ds:uri="http://schemas.microsoft.com/office/2006/metadata/properties"/>
-    <ds:schemaRef ds:uri="http://schemas.microsoft.com/office/infopath/2007/PartnerControls"/>
+    <ds:schemaRef ds:uri="http://schemas.openxmlformats.org/officeDocument/2006/bibliography"/>
   </ds:schemaRefs>
 </ds:datastoreItem>
 </file>
 
-<file path=customXml/itemProps3.xml><?xml version="1.0" encoding="utf-8"?>
+<file path=customXml/itemProps4.xml><?xml version="1.0" encoding="utf-8"?>
 <ds:datastoreItem xmlns:ds="http://schemas.openxmlformats.org/officeDocument/2006/customXml" ds:itemID="{1CC9A027-9140-4C55-A5D0-C4F935AF4EC8}">
   <ds:schemaRefs>
     <ds:schemaRef ds:uri="http://schemas.microsoft.com/sharepoint/v3/contenttype/forms"/>
   </ds:schemaRefs>
 </ds:datastoreItem>
-</file>
-
-<file path=customXml/itemProps4.xml><?xml version="1.0" encoding="utf-8"?>
-<ds:datastoreItem xmlns:ds="http://schemas.openxmlformats.org/officeDocument/2006/customXml" ds:itemID="{FEBD2C64-3EEB-4478-8C82-EE1011290152}">
-  <ds:schemaRefs>
-    <ds:schemaRef ds:uri="http://schemas.openxmlformats.org/officeDocument/2006/bibliography"/>
-  </ds:schemaRefs>
-</ds:datastoreItem>
 </file>
</xml_diff>

<commit_message>
adding mockups & wireframe
</commit_message>
<xml_diff>
--- a/documents/documentation.docx
+++ b/documents/documentation.docx
@@ -19,6 +19,7 @@
           <w:szCs w:val="144"/>
         </w:rPr>
       </w:pPr>
+      <w:proofErr w:type="spellStart"/>
       <w:r>
         <w:rPr>
           <w:b/>
@@ -29,6 +30,7 @@
         </w:rPr>
         <w:t>StellarMap</w:t>
       </w:r>
+      <w:proofErr w:type="spellEnd"/>
     </w:p>
     <w:p>
       <w:pPr>
@@ -238,6 +240,9 @@
         <w:jc w:val="both"/>
       </w:pPr>
       <w:r>
+        <w:rPr>
+          <w:noProof/>
+        </w:rPr>
         <mc:AlternateContent>
           <mc:Choice Requires="wps">
             <w:drawing>
@@ -3340,7 +3345,15 @@
         <w:jc w:val="both"/>
       </w:pPr>
       <w:r>
-        <w:t xml:space="preserve">L’objectif de ce projet est de crée une carte interactive du système solaire sur le quel il sera possible de voir les 8 planètes et leurs lunes ainsi que le soleil. Il sera possible de tourner autour du soleil et d’observer les planètes sous un autre angle. Une description des planètes devra s’afficher lorsqu’un utilisateur clique sur celui-ci, de plus il sera possible d’accélérer la vitesse de déplacement des planètes. </w:t>
+        <w:t xml:space="preserve">L’objectif de ce projet est de crée une carte interactive du système solaire sur </w:t>
+      </w:r>
+      <w:proofErr w:type="spellStart"/>
+      <w:r>
+        <w:t>le quel</w:t>
+      </w:r>
+      <w:proofErr w:type="spellEnd"/>
+      <w:r>
+        <w:t xml:space="preserve"> il sera possible de voir les 8 planètes et leurs lunes ainsi que le soleil. Il sera possible de tourner autour du soleil et d’observer les planètes sous un autre angle. Une description des planètes devra s’afficher lorsqu’un utilisateur clique sur celui-ci, de plus il sera possible d’accélérer la vitesse de déplacement des planètes. </w:t>
       </w:r>
     </w:p>
     <w:p>
@@ -3571,14 +3584,10 @@
     <w:p>
       <w:pPr>
         <w:jc w:val="both"/>
-        <w:rPr>
-          <w:szCs w:val="14"/>
-        </w:rPr>
-      </w:pPr>
-    </w:p>
-    <w:p>
-      <w:pPr>
-        <w:keepNext/>
+      </w:pPr>
+    </w:p>
+    <w:p>
+      <w:pPr>
         <w:jc w:val="both"/>
       </w:pPr>
       <w:r>
@@ -3586,9 +3595,17 @@
           <w:noProof/>
         </w:rPr>
         <w:drawing>
-          <wp:inline distT="0" distB="0" distL="0" distR="0" wp14:anchorId="3D6F27B7" wp14:editId="4AC80BFC">
-            <wp:extent cx="5943600" cy="3226914"/>
-            <wp:effectExtent l="0" t="0" r="0" b="0"/>
+          <wp:anchor distT="0" distB="0" distL="114300" distR="114300" simplePos="0" relativeHeight="251669504" behindDoc="0" locked="0" layoutInCell="1" allowOverlap="1" wp14:anchorId="3D6F27B7" wp14:editId="10872477">
+            <wp:simplePos x="0" y="0"/>
+            <wp:positionH relativeFrom="margin">
+              <wp:align>center</wp:align>
+            </wp:positionH>
+            <wp:positionV relativeFrom="paragraph">
+              <wp:posOffset>949656</wp:posOffset>
+            </wp:positionV>
+            <wp:extent cx="6322263" cy="3432499"/>
+            <wp:effectExtent l="0" t="0" r="2540" b="0"/>
+            <wp:wrapSquare wrapText="bothSides"/>
             <wp:docPr id="310481454" name="Image 310481454" descr="Une image contenant texte, capture d’écran, nombre, Police&#10;&#10;Description générée automatiquement"/>
             <wp:cNvGraphicFramePr>
               <a:graphicFrameLocks xmlns:a="http://schemas.openxmlformats.org/drawingml/2006/main" noChangeAspect="1"/>
@@ -3601,7 +3618,13 @@
                     <pic:cNvPicPr/>
                   </pic:nvPicPr>
                   <pic:blipFill>
-                    <a:blip r:embed="rId16"/>
+                    <a:blip r:embed="rId16">
+                      <a:extLst>
+                        <a:ext uri="{28A0092B-C50C-407E-A947-70E740481C1C}">
+                          <a14:useLocalDpi xmlns:a14="http://schemas.microsoft.com/office/drawing/2010/main" val="0"/>
+                        </a:ext>
+                      </a:extLst>
+                    </a:blip>
                     <a:stretch>
                       <a:fillRect/>
                     </a:stretch>
@@ -3609,7 +3632,566 @@
                   <pic:spPr>
                     <a:xfrm>
                       <a:off x="0" y="0"/>
-                      <a:ext cx="5957545" cy="3234485"/>
+                      <a:ext cx="6322263" cy="3432499"/>
+                    </a:xfrm>
+                    <a:prstGeom prst="rect">
+                      <a:avLst/>
+                    </a:prstGeom>
+                  </pic:spPr>
+                </pic:pic>
+              </a:graphicData>
+            </a:graphic>
+          </wp:anchor>
+        </w:drawing>
+      </w:r>
+      <w:r>
+        <w:t xml:space="preserve">Ci-dessous vous trouverez la planification initiale sous forme de méthodologie </w:t>
+      </w:r>
+      <w:proofErr w:type="spellStart"/>
+      <w:r>
+        <w:t>Waterfal</w:t>
+      </w:r>
+      <w:r>
+        <w:fldChar w:fldCharType="begin"/>
+      </w:r>
+      <w:r>
+        <w:instrText xml:space="preserve"> XE "</w:instrText>
+      </w:r>
+      <w:r>
+        <w:instrText>méthodologie Waterfall:Modèle en cascade qui consiste à la succession d'étape prédéfinies.</w:instrText>
+      </w:r>
+      <w:r>
+        <w:instrText xml:space="preserve">" </w:instrText>
+      </w:r>
+      <w:r>
+        <w:fldChar w:fldCharType="end"/>
+      </w:r>
+      <w:r>
+        <w:t>l</w:t>
+      </w:r>
+      <w:proofErr w:type="spellEnd"/>
+      <w:sdt>
+        <w:sdtPr>
+          <w:id w:val="363805207"/>
+          <w:citation/>
+        </w:sdtPr>
+        <w:sdtContent>
+          <w:r>
+            <w:fldChar w:fldCharType="begin"/>
+          </w:r>
+          <w:r>
+            <w:rPr>
+              <w:lang w:val="fr-CH"/>
+            </w:rPr>
+            <w:instrText xml:space="preserve"> CITATION Wik22 \l 4108 </w:instrText>
+          </w:r>
+          <w:r>
+            <w:fldChar w:fldCharType="separate"/>
+          </w:r>
+          <w:r>
+            <w:rPr>
+              <w:noProof/>
+              <w:lang w:val="fr-CH"/>
+            </w:rPr>
+            <w:t xml:space="preserve"> </w:t>
+          </w:r>
+          <w:r>
+            <w:rPr>
+              <w:noProof/>
+              <w:lang w:val="fr-CH"/>
+            </w:rPr>
+            <w:t>(Wikipedia, 22)</w:t>
+          </w:r>
+          <w:r>
+            <w:fldChar w:fldCharType="end"/>
+          </w:r>
+        </w:sdtContent>
+      </w:sdt>
+      <w:r>
+        <w:t xml:space="preserve">, j’ai choisi ce format car c’est cette forme convient </w:t>
+      </w:r>
+      <w:r>
+        <w:t xml:space="preserve">le </w:t>
+      </w:r>
+      <w:r>
+        <w:t xml:space="preserve">mieux pour </w:t>
+      </w:r>
+      <w:r>
+        <w:t xml:space="preserve">la planification de </w:t>
+      </w:r>
+      <w:r>
+        <w:t>projet</w:t>
+      </w:r>
+      <w:r>
+        <w:t xml:space="preserve"> demandée</w:t>
+      </w:r>
+      <w:r>
+        <w:t>.</w:t>
+      </w:r>
+      <w:r>
+        <w:t xml:space="preserve"> Cependant le travail se déroulera en format agile comme le montre la deuxième image, l’analyse sera effectuée au fur et à mesure du projet.</w:t>
+      </w:r>
+    </w:p>
+    <w:p>
+      <w:pPr>
+        <w:jc w:val="both"/>
+      </w:pPr>
+      <w:r>
+        <w:t xml:space="preserve">Figure </w:t>
+      </w:r>
+      <w:r>
+        <w:fldChar w:fldCharType="begin"/>
+      </w:r>
+      <w:r>
+        <w:instrText xml:space="preserve"> SEQ Figure \* ARABIC </w:instrText>
+      </w:r>
+      <w:r>
+        <w:fldChar w:fldCharType="separate"/>
+      </w:r>
+      <w:r>
+        <w:rPr>
+          <w:noProof/>
+        </w:rPr>
+        <w:t>2</w:t>
+      </w:r>
+      <w:r>
+        <w:fldChar w:fldCharType="end"/>
+      </w:r>
+      <w:r>
+        <w:t xml:space="preserve"> : Planification initiale du projet</w:t>
+      </w:r>
+    </w:p>
+    <w:p>
+      <w:r>
+        <w:rPr>
+          <w:noProof/>
+        </w:rPr>
+        <w:drawing>
+          <wp:anchor distT="0" distB="0" distL="114300" distR="114300" simplePos="0" relativeHeight="251668480" behindDoc="0" locked="0" layoutInCell="1" allowOverlap="1" wp14:anchorId="13178CBA" wp14:editId="60C96FF8">
+            <wp:simplePos x="0" y="0"/>
+            <wp:positionH relativeFrom="margin">
+              <wp:align>center</wp:align>
+            </wp:positionH>
+            <wp:positionV relativeFrom="paragraph">
+              <wp:posOffset>230560</wp:posOffset>
+            </wp:positionV>
+            <wp:extent cx="7075868" cy="2614174"/>
+            <wp:effectExtent l="0" t="0" r="0" b="0"/>
+            <wp:wrapNone/>
+            <wp:docPr id="1032713781" name="Image 1032713781" descr="Une image contenant texte, diagramme, Caractère coloré, ligne&#10;&#10;Description générée automatiquement"/>
+            <wp:cNvGraphicFramePr>
+              <a:graphicFrameLocks xmlns:a="http://schemas.openxmlformats.org/drawingml/2006/main" noChangeAspect="1"/>
+            </wp:cNvGraphicFramePr>
+            <a:graphic xmlns:a="http://schemas.openxmlformats.org/drawingml/2006/main">
+              <a:graphicData uri="http://schemas.openxmlformats.org/drawingml/2006/picture">
+                <pic:pic xmlns:pic="http://schemas.openxmlformats.org/drawingml/2006/picture">
+                  <pic:nvPicPr>
+                    <pic:cNvPr id="1696279938" name="Image 1" descr="Une image contenant texte, diagramme, Caractère coloré, ligne&#10;&#10;Description générée automatiquement"/>
+                    <pic:cNvPicPr/>
+                  </pic:nvPicPr>
+                  <pic:blipFill rotWithShape="1">
+                    <a:blip r:embed="rId17">
+                      <a:extLst>
+                        <a:ext uri="{28A0092B-C50C-407E-A947-70E740481C1C}">
+                          <a14:useLocalDpi xmlns:a14="http://schemas.microsoft.com/office/drawing/2010/main" val="0"/>
+                        </a:ext>
+                      </a:extLst>
+                    </a:blip>
+                    <a:srcRect l="967" r="3275" b="15136"/>
+                    <a:stretch/>
+                  </pic:blipFill>
+                  <pic:spPr bwMode="auto">
+                    <a:xfrm>
+                      <a:off x="0" y="0"/>
+                      <a:ext cx="7075868" cy="2614174"/>
+                    </a:xfrm>
+                    <a:prstGeom prst="rect">
+                      <a:avLst/>
+                    </a:prstGeom>
+                    <a:ln>
+                      <a:noFill/>
+                    </a:ln>
+                    <a:extLst>
+                      <a:ext uri="{53640926-AAD7-44D8-BBD7-CCE9431645EC}">
+                        <a14:shadowObscured xmlns:a14="http://schemas.microsoft.com/office/drawing/2010/main"/>
+                      </a:ext>
+                    </a:extLst>
+                  </pic:spPr>
+                </pic:pic>
+              </a:graphicData>
+            </a:graphic>
+            <wp14:sizeRelH relativeFrom="margin">
+              <wp14:pctWidth>0</wp14:pctWidth>
+            </wp14:sizeRelH>
+            <wp14:sizeRelV relativeFrom="margin">
+              <wp14:pctHeight>0</wp14:pctHeight>
+            </wp14:sizeRelV>
+          </wp:anchor>
+        </w:drawing>
+      </w:r>
+    </w:p>
+    <w:p>
+      <w:pPr>
+        <w:jc w:val="both"/>
+        <w:rPr>
+          <w:noProof/>
+        </w:rPr>
+      </w:pPr>
+    </w:p>
+    <w:p>
+      <w:pPr>
+        <w:jc w:val="both"/>
+        <w:rPr>
+          <w:b/>
+          <w:kern w:val="28"/>
+          <w:sz w:val="28"/>
+          <w:u w:val="single"/>
+        </w:rPr>
+      </w:pPr>
+      <w:r>
+        <w:br w:type="page"/>
+      </w:r>
+    </w:p>
+    <w:p>
+      <w:pPr>
+        <w:pStyle w:val="Titre1"/>
+        <w:jc w:val="both"/>
+      </w:pPr>
+      <w:bookmarkStart w:id="11" w:name="_Toc134531996"/>
+      <w:r>
+        <w:lastRenderedPageBreak/>
+        <w:t>Analyse</w:t>
+      </w:r>
+      <w:r>
+        <w:t xml:space="preserve"> / Conception</w:t>
+      </w:r>
+      <w:bookmarkEnd w:id="11"/>
+    </w:p>
+    <w:p>
+      <w:pPr>
+        <w:pStyle w:val="Titre2"/>
+        <w:jc w:val="both"/>
+        <w:rPr>
+          <w:i w:val="0"/>
+          <w:iCs/>
+        </w:rPr>
+      </w:pPr>
+      <w:bookmarkStart w:id="12" w:name="_Toc134531997"/>
+      <w:commentRangeStart w:id="13"/>
+      <w:r>
+        <w:rPr>
+          <w:i w:val="0"/>
+          <w:iCs/>
+        </w:rPr>
+        <w:t>Concept</w:t>
+      </w:r>
+      <w:commentRangeEnd w:id="13"/>
+      <w:r>
+        <w:rPr>
+          <w:rStyle w:val="Marquedecommentaire"/>
+          <w:b w:val="0"/>
+          <w:i w:val="0"/>
+          <w:u w:val="none"/>
+        </w:rPr>
+        <w:commentReference w:id="13"/>
+      </w:r>
+      <w:bookmarkEnd w:id="12"/>
+    </w:p>
+    <w:p>
+      <w:pPr>
+        <w:jc w:val="both"/>
+      </w:pPr>
+      <w:r>
+        <w:t xml:space="preserve">Ce site est conçu pour afficher un système solaire en 3D, le visiteur pourra tourner autour de la carte et ainsi voir les planètes sous d’autres angles, il aura aussi la possibilité d’accélérer le temps afin de voir le déplacement des planètes </w:t>
+      </w:r>
+      <w:r>
+        <w:t>à</w:t>
+      </w:r>
+      <w:r>
+        <w:t xml:space="preserve"> des vitesses différentes. </w:t>
+      </w:r>
+    </w:p>
+    <w:p>
+      <w:pPr>
+        <w:jc w:val="both"/>
+      </w:pPr>
+    </w:p>
+    <w:p>
+      <w:pPr>
+        <w:jc w:val="both"/>
+      </w:pPr>
+      <w:r>
+        <w:t xml:space="preserve">Ce système se verra affiché les 8 planètes du système solaire, leurs lunes ainsi que les astéroïdes à proximité de la planète terre. </w:t>
+      </w:r>
+    </w:p>
+    <w:p>
+      <w:pPr>
+        <w:jc w:val="both"/>
+      </w:pPr>
+    </w:p>
+    <w:p>
+      <w:pPr>
+        <w:jc w:val="both"/>
+      </w:pPr>
+      <w:r>
+        <w:t xml:space="preserve">Le projet sera hébergé sur </w:t>
+      </w:r>
+      <w:proofErr w:type="spellStart"/>
+      <w:r>
+        <w:t>swisscenter</w:t>
+      </w:r>
+      <w:proofErr w:type="spellEnd"/>
+      <w:r>
+        <w:t xml:space="preserve">, les liens des accès au projet sont les suivantes : </w:t>
+      </w:r>
+    </w:p>
+    <w:p>
+      <w:pPr>
+        <w:jc w:val="both"/>
+      </w:pPr>
+    </w:p>
+    <w:p>
+      <w:pPr>
+        <w:jc w:val="both"/>
+      </w:pPr>
+      <w:r>
+        <w:t xml:space="preserve">Code source : </w:t>
+      </w:r>
+      <w:hyperlink r:id="rId18" w:history="1">
+        <w:r>
+          <w:rPr>
+            <w:rStyle w:val="Lienhypertexte"/>
+          </w:rPr>
+          <w:t>https://github.com/Juillet-Mikael/TPI</w:t>
+        </w:r>
+      </w:hyperlink>
+    </w:p>
+    <w:p>
+      <w:pPr>
+        <w:jc w:val="both"/>
+      </w:pPr>
+      <w:r>
+        <w:t xml:space="preserve">Planification du projet : </w:t>
+      </w:r>
+      <w:hyperlink r:id="rId19" w:anchor="/project" w:history="1">
+        <w:r>
+          <w:rPr>
+            <w:rStyle w:val="Lienhypertexte"/>
+          </w:rPr>
+          <w:t>https://icescrum.cpnv.ch/p/TPIJUILLET/#/project</w:t>
+        </w:r>
+      </w:hyperlink>
+    </w:p>
+    <w:p>
+      <w:pPr>
+        <w:jc w:val="both"/>
+      </w:pPr>
+      <w:r>
+        <w:t>Documentation :</w:t>
+      </w:r>
+    </w:p>
+    <w:p>
+      <w:pPr>
+        <w:jc w:val="both"/>
+      </w:pPr>
+      <w:hyperlink r:id="rId20" w:history="1">
+        <w:r>
+          <w:rPr>
+            <w:rStyle w:val="Lienhypertexte"/>
+          </w:rPr>
+          <w:t>https://github.com/Juillet-Mikael/TPI/blob/main/documents/documentation.docx</w:t>
+        </w:r>
+      </w:hyperlink>
+    </w:p>
+    <w:p>
+      <w:pPr>
+        <w:jc w:val="both"/>
+      </w:pPr>
+      <w:r>
+        <w:t xml:space="preserve">Journal de travail : </w:t>
+      </w:r>
+    </w:p>
+    <w:p>
+      <w:pPr>
+        <w:jc w:val="both"/>
+        <w:rPr>
+          <w:rStyle w:val="Lienhypertexte"/>
+        </w:rPr>
+      </w:pPr>
+      <w:hyperlink r:id="rId21" w:history="1">
+        <w:r>
+          <w:rPr>
+            <w:rStyle w:val="Lienhypertexte"/>
+          </w:rPr>
+          <w:t>https://github.com/Juillet-Mikael/TPI/blob/main/documents/journaux.xlsm</w:t>
+        </w:r>
+      </w:hyperlink>
+    </w:p>
+    <w:p>
+      <w:pPr>
+        <w:jc w:val="both"/>
+        <w:rPr>
+          <w:rStyle w:val="Lienhypertexte"/>
+        </w:rPr>
+      </w:pPr>
+    </w:p>
+    <w:p>
+      <w:pPr>
+        <w:pStyle w:val="Titre4"/>
+        <w:jc w:val="both"/>
+      </w:pPr>
+      <w:r>
+        <w:t xml:space="preserve">Requêtes </w:t>
+      </w:r>
+    </w:p>
+    <w:p>
+      <w:pPr>
+        <w:jc w:val="both"/>
+      </w:pPr>
+      <w:r>
+        <w:t xml:space="preserve">Il est </w:t>
+      </w:r>
+      <w:r>
+        <w:t>prévu</w:t>
+      </w:r>
+      <w:r>
+        <w:t xml:space="preserve"> d’utiliser </w:t>
+      </w:r>
+      <w:r>
+        <w:t>deux API de la Nasa, l’api « </w:t>
+      </w:r>
+      <w:hyperlink r:id="rId22" w:anchor="/" w:history="1">
+        <w:r>
+          <w:rPr>
+            <w:rStyle w:val="Lienhypertexte"/>
+          </w:rPr>
+          <w:t xml:space="preserve">horizon </w:t>
+        </w:r>
+        <w:proofErr w:type="spellStart"/>
+        <w:r>
+          <w:rPr>
+            <w:rStyle w:val="Lienhypertexte"/>
+          </w:rPr>
+          <w:t>view</w:t>
+        </w:r>
+        <w:proofErr w:type="spellEnd"/>
+        <w:r>
+          <w:rPr>
+            <w:rStyle w:val="Lienhypertexte"/>
+          </w:rPr>
+          <w:t> </w:t>
+        </w:r>
+      </w:hyperlink>
+      <w:r>
+        <w:t xml:space="preserve">» permet de récupérer des informations précises sur les objets spatiaux dans notre système solaire. Horizon sera utilisé pour récupérer toutes les informations nécessaires au placement, et à la définition des planètes comme le volume, la densité, la position précise actuel, la température etc. </w:t>
+      </w:r>
+    </w:p>
+    <w:p>
+      <w:pPr>
+        <w:jc w:val="both"/>
+      </w:pPr>
+      <w:r>
+        <w:t>La deuxième API est « </w:t>
+      </w:r>
+      <w:r>
+        <w:t xml:space="preserve">Near </w:t>
+      </w:r>
+      <w:proofErr w:type="spellStart"/>
+      <w:r>
+        <w:t>Earth</w:t>
+      </w:r>
+      <w:proofErr w:type="spellEnd"/>
+      <w:r>
+        <w:t xml:space="preserve"> Object</w:t>
+      </w:r>
+      <w:r>
+        <w:t xml:space="preserve"> » qui permet de récupérer la liste </w:t>
+      </w:r>
+      <w:r>
+        <w:t>des objets</w:t>
+      </w:r>
+      <w:r>
+        <w:t xml:space="preserve"> proche de la terre à un temps donnée, elle sera utilisée pour placer approximativement les astéroïdes sur la carte car </w:t>
+      </w:r>
+      <w:r>
+        <w:t>aucune donnée</w:t>
+      </w:r>
+      <w:r>
+        <w:t xml:space="preserve"> de placement précise ne peut être récupérer via cette api. </w:t>
+      </w:r>
+    </w:p>
+    <w:p>
+      <w:pPr>
+        <w:jc w:val="both"/>
+      </w:pPr>
+    </w:p>
+    <w:p>
+      <w:pPr>
+        <w:rPr>
+          <w:i/>
+          <w:kern w:val="28"/>
+          <w:u w:val="single"/>
+        </w:rPr>
+      </w:pPr>
+      <w:r>
+        <w:br w:type="page"/>
+      </w:r>
+    </w:p>
+    <w:p>
+      <w:pPr>
+        <w:pStyle w:val="Titre4"/>
+        <w:jc w:val="both"/>
+      </w:pPr>
+      <w:commentRangeStart w:id="14"/>
+      <w:r>
+        <w:lastRenderedPageBreak/>
+        <w:t>Maquettes</w:t>
+      </w:r>
+      <w:commentRangeEnd w:id="14"/>
+      <w:r>
+        <w:rPr>
+          <w:rStyle w:val="Marquedecommentaire"/>
+          <w:i w:val="0"/>
+          <w:kern w:val="0"/>
+          <w:u w:val="none"/>
+        </w:rPr>
+        <w:commentReference w:id="14"/>
+      </w:r>
+    </w:p>
+    <w:p/>
+    <w:p>
+      <w:pPr>
+        <w:jc w:val="center"/>
+      </w:pPr>
+      <w:r>
+        <w:rPr>
+          <w:noProof/>
+        </w:rPr>
+        <w:drawing>
+          <wp:inline distT="0" distB="0" distL="0" distR="0" wp14:anchorId="5C23C1BF" wp14:editId="3E2D36B0">
+            <wp:extent cx="1447138" cy="3026881"/>
+            <wp:effectExtent l="0" t="0" r="1270" b="2540"/>
+            <wp:docPr id="1738875112" name="Image 1" descr="Une image contenant texte, capture d’écran, Téléphone mobile, Police&#10;&#10;Description générée automatiquement"/>
+            <wp:cNvGraphicFramePr>
+              <a:graphicFrameLocks xmlns:a="http://schemas.openxmlformats.org/drawingml/2006/main" noChangeAspect="1"/>
+            </wp:cNvGraphicFramePr>
+            <a:graphic xmlns:a="http://schemas.openxmlformats.org/drawingml/2006/main">
+              <a:graphicData uri="http://schemas.openxmlformats.org/drawingml/2006/picture">
+                <pic:pic xmlns:pic="http://schemas.openxmlformats.org/drawingml/2006/picture">
+                  <pic:nvPicPr>
+                    <pic:cNvPr id="1738875112" name="Image 1" descr="Une image contenant texte, capture d’écran, Téléphone mobile, Police&#10;&#10;Description générée automatiquement"/>
+                    <pic:cNvPicPr/>
+                  </pic:nvPicPr>
+                  <pic:blipFill>
+                    <a:blip r:embed="rId23"/>
+                    <a:stretch>
+                      <a:fillRect/>
+                    </a:stretch>
+                  </pic:blipFill>
+                  <pic:spPr>
+                    <a:xfrm>
+                      <a:off x="0" y="0"/>
+                      <a:ext cx="1460701" cy="3055249"/>
                     </a:xfrm>
                     <a:prstGeom prst="rect">
                       <a:avLst/>
@@ -3621,319 +4203,238 @@
           </wp:inline>
         </w:drawing>
       </w:r>
-    </w:p>
-    <w:p>
-      <w:pPr>
-        <w:pStyle w:val="Lgende"/>
-        <w:jc w:val="both"/>
-        <w:rPr>
-          <w:szCs w:val="14"/>
-        </w:rPr>
-      </w:pPr>
-      <w:r>
-        <w:t xml:space="preserve">Figure </w:t>
-      </w:r>
-      <w:r>
-        <w:fldChar w:fldCharType="begin"/>
-      </w:r>
-      <w:r>
-        <w:instrText xml:space="preserve"> SEQ Figure \* ARABIC </w:instrText>
-      </w:r>
-      <w:r>
-        <w:fldChar w:fldCharType="separate"/>
-      </w:r>
       <w:r>
         <w:rPr>
           <w:noProof/>
         </w:rPr>
-        <w:t>2</w:t>
-      </w:r>
-      <w:r>
-        <w:fldChar w:fldCharType="end"/>
-      </w:r>
-      <w:r>
-        <w:t xml:space="preserve"> : Planification initiale du projet</w:t>
-      </w:r>
-    </w:p>
-    <w:p>
-      <w:pPr>
-        <w:jc w:val="both"/>
-        <w:rPr>
-          <w:b/>
-          <w:kern w:val="28"/>
-          <w:sz w:val="28"/>
-          <w:u w:val="single"/>
-        </w:rPr>
-      </w:pPr>
-      <w:r>
-        <w:br w:type="page"/>
-      </w:r>
-    </w:p>
-    <w:p>
-      <w:pPr>
-        <w:pStyle w:val="Titre1"/>
-        <w:jc w:val="both"/>
-      </w:pPr>
-      <w:bookmarkStart w:id="11" w:name="_Toc134531996"/>
-      <w:r>
+        <w:drawing>
+          <wp:inline distT="0" distB="0" distL="0" distR="0" wp14:anchorId="632C4870" wp14:editId="37245128">
+            <wp:extent cx="2934031" cy="3043277"/>
+            <wp:effectExtent l="0" t="0" r="0" b="5080"/>
+            <wp:docPr id="1197556174" name="Image 1" descr="Une image contenant cercle, capture d’écran&#10;&#10;Description générée automatiquement"/>
+            <wp:cNvGraphicFramePr>
+              <a:graphicFrameLocks xmlns:a="http://schemas.openxmlformats.org/drawingml/2006/main" noChangeAspect="1"/>
+            </wp:cNvGraphicFramePr>
+            <a:graphic xmlns:a="http://schemas.openxmlformats.org/drawingml/2006/main">
+              <a:graphicData uri="http://schemas.openxmlformats.org/drawingml/2006/picture">
+                <pic:pic xmlns:pic="http://schemas.openxmlformats.org/drawingml/2006/picture">
+                  <pic:nvPicPr>
+                    <pic:cNvPr id="1197556174" name="Image 1" descr="Une image contenant cercle, capture d’écran&#10;&#10;Description générée automatiquement"/>
+                    <pic:cNvPicPr/>
+                  </pic:nvPicPr>
+                  <pic:blipFill>
+                    <a:blip r:embed="rId24"/>
+                    <a:stretch>
+                      <a:fillRect/>
+                    </a:stretch>
+                  </pic:blipFill>
+                  <pic:spPr>
+                    <a:xfrm>
+                      <a:off x="0" y="0"/>
+                      <a:ext cx="2947049" cy="3056780"/>
+                    </a:xfrm>
+                    <a:prstGeom prst="rect">
+                      <a:avLst/>
+                    </a:prstGeom>
+                  </pic:spPr>
+                </pic:pic>
+              </a:graphicData>
+            </a:graphic>
+          </wp:inline>
+        </w:drawing>
+      </w:r>
+    </w:p>
+    <w:p>
+      <w:pPr>
+        <w:jc w:val="center"/>
+      </w:pPr>
+      <w:r>
+        <w:rPr>
+          <w:noProof/>
+        </w:rPr>
+        <w:drawing>
+          <wp:inline distT="0" distB="0" distL="0" distR="0" wp14:anchorId="5570D47E" wp14:editId="675A741F">
+            <wp:extent cx="5759450" cy="2415540"/>
+            <wp:effectExtent l="0" t="0" r="0" b="3810"/>
+            <wp:docPr id="1435557346" name="Image 1" descr="Une image contenant capture d’écran, cercle, conception&#10;&#10;Description générée automatiquement"/>
+            <wp:cNvGraphicFramePr>
+              <a:graphicFrameLocks xmlns:a="http://schemas.openxmlformats.org/drawingml/2006/main" noChangeAspect="1"/>
+            </wp:cNvGraphicFramePr>
+            <a:graphic xmlns:a="http://schemas.openxmlformats.org/drawingml/2006/main">
+              <a:graphicData uri="http://schemas.openxmlformats.org/drawingml/2006/picture">
+                <pic:pic xmlns:pic="http://schemas.openxmlformats.org/drawingml/2006/picture">
+                  <pic:nvPicPr>
+                    <pic:cNvPr id="1435557346" name="Image 1" descr="Une image contenant capture d’écran, cercle, conception&#10;&#10;Description générée automatiquement"/>
+                    <pic:cNvPicPr/>
+                  </pic:nvPicPr>
+                  <pic:blipFill>
+                    <a:blip r:embed="rId25"/>
+                    <a:stretch>
+                      <a:fillRect/>
+                    </a:stretch>
+                  </pic:blipFill>
+                  <pic:spPr>
+                    <a:xfrm>
+                      <a:off x="0" y="0"/>
+                      <a:ext cx="5759450" cy="2415540"/>
+                    </a:xfrm>
+                    <a:prstGeom prst="rect">
+                      <a:avLst/>
+                    </a:prstGeom>
+                  </pic:spPr>
+                </pic:pic>
+              </a:graphicData>
+            </a:graphic>
+          </wp:inline>
+        </w:drawing>
+      </w:r>
+    </w:p>
+    <w:p>
+      <w:pPr>
+        <w:jc w:val="center"/>
+      </w:pPr>
+    </w:p>
+    <w:p>
+      <w:r>
+        <w:rPr>
+          <w:noProof/>
+        </w:rPr>
         <w:lastRenderedPageBreak/>
-        <w:t>Analyse</w:t>
-      </w:r>
-      <w:r>
-        <w:t xml:space="preserve"> / Conception</w:t>
-      </w:r>
-      <w:bookmarkEnd w:id="11"/>
-    </w:p>
-    <w:p>
-      <w:pPr>
-        <w:pStyle w:val="Titre2"/>
-        <w:jc w:val="both"/>
-        <w:rPr>
-          <w:i w:val="0"/>
-          <w:iCs/>
-        </w:rPr>
-      </w:pPr>
-      <w:bookmarkStart w:id="12" w:name="_Toc134531997"/>
-      <w:commentRangeStart w:id="13"/>
-      <w:r>
-        <w:rPr>
-          <w:i w:val="0"/>
-          <w:iCs/>
-        </w:rPr>
-        <w:t>Concept</w:t>
-      </w:r>
-      <w:commentRangeEnd w:id="13"/>
-      <w:r>
-        <w:rPr>
-          <w:rStyle w:val="Marquedecommentaire"/>
-          <w:b w:val="0"/>
-          <w:i w:val="0"/>
-          <w:u w:val="none"/>
-        </w:rPr>
-        <w:commentReference w:id="13"/>
-      </w:r>
-      <w:bookmarkEnd w:id="12"/>
-    </w:p>
-    <w:p>
-      <w:pPr>
-        <w:jc w:val="both"/>
-      </w:pPr>
-      <w:r>
-        <w:t xml:space="preserve">Ce site est conçu pour afficher un système solaire en 3D, le visiteur pourra tourner autour de la carte et ainsi voir les planètes sous d’autres angles, il aura aussi la possibilité d’accélérer le temps afin de voir le déplacement des planètes </w:t>
-      </w:r>
-      <w:r>
-        <w:t>à</w:t>
-      </w:r>
-      <w:r>
-        <w:t xml:space="preserve"> des vitesses différentes. </w:t>
-      </w:r>
-    </w:p>
-    <w:p>
-      <w:pPr>
-        <w:jc w:val="both"/>
-      </w:pPr>
-    </w:p>
-    <w:p>
-      <w:pPr>
-        <w:jc w:val="both"/>
-      </w:pPr>
-      <w:r>
-        <w:t xml:space="preserve">Ce système se verra affiché les 8 planètes du système solaire, leurs lunes ainsi que les astéroïdes à proximité de la planète terre. </w:t>
-      </w:r>
-    </w:p>
-    <w:p>
-      <w:pPr>
-        <w:jc w:val="both"/>
-      </w:pPr>
-    </w:p>
-    <w:p>
-      <w:pPr>
-        <w:jc w:val="both"/>
-      </w:pPr>
-      <w:r>
-        <w:t xml:space="preserve">Le projet sera hébergé sur swisscenter, les liens des accès au projet sont les suivantes : </w:t>
-      </w:r>
-    </w:p>
-    <w:p>
-      <w:pPr>
-        <w:jc w:val="both"/>
-      </w:pPr>
-    </w:p>
-    <w:p>
-      <w:pPr>
-        <w:jc w:val="both"/>
-      </w:pPr>
-      <w:r>
-        <w:t xml:space="preserve">Code source : </w:t>
-      </w:r>
-      <w:hyperlink r:id="rId17" w:history="1">
-        <w:r>
-          <w:rPr>
-            <w:rStyle w:val="Lienhypertexte"/>
-          </w:rPr>
-          <w:t>https://github.com/Juillet-Mikael/TPI</w:t>
-        </w:r>
-      </w:hyperlink>
-    </w:p>
-    <w:p>
-      <w:pPr>
-        <w:jc w:val="both"/>
-      </w:pPr>
-      <w:r>
-        <w:t xml:space="preserve">Planification du projet : </w:t>
-      </w:r>
-      <w:hyperlink r:id="rId18" w:anchor="/project" w:history="1">
-        <w:r>
-          <w:rPr>
-            <w:rStyle w:val="Lienhypertexte"/>
-          </w:rPr>
-          <w:t>https://icescrum.cpnv.ch/p/TPIJUILLET/#/project</w:t>
-        </w:r>
-      </w:hyperlink>
-    </w:p>
-    <w:p>
-      <w:pPr>
-        <w:jc w:val="both"/>
-      </w:pPr>
-      <w:r>
-        <w:t>Documentation :</w:t>
-      </w:r>
-    </w:p>
-    <w:p>
-      <w:pPr>
-        <w:jc w:val="both"/>
-      </w:pPr>
-      <w:hyperlink r:id="rId19" w:history="1">
-        <w:r>
-          <w:rPr>
-            <w:rStyle w:val="Lienhypertexte"/>
-          </w:rPr>
-          <w:t>https://github.com/Juillet-Mikael/TPI/blob/main/documents/documentation.docx</w:t>
-        </w:r>
-      </w:hyperlink>
-    </w:p>
-    <w:p>
-      <w:pPr>
-        <w:jc w:val="both"/>
-      </w:pPr>
-      <w:r>
-        <w:t xml:space="preserve">Journal de travail : </w:t>
-      </w:r>
-    </w:p>
-    <w:p>
-      <w:pPr>
-        <w:jc w:val="both"/>
-        <w:rPr>
-          <w:rStyle w:val="Lienhypertexte"/>
-        </w:rPr>
-      </w:pPr>
-      <w:hyperlink r:id="rId20" w:history="1">
-        <w:r>
-          <w:rPr>
-            <w:rStyle w:val="Lienhypertexte"/>
-          </w:rPr>
-          <w:t>https://github.com/Juillet-Mikael/TPI/blob/main/documents/journaux.xlsm</w:t>
-        </w:r>
-      </w:hyperlink>
-    </w:p>
-    <w:p>
-      <w:pPr>
-        <w:jc w:val="both"/>
-        <w:rPr>
-          <w:rStyle w:val="Lienhypertexte"/>
-        </w:rPr>
-      </w:pPr>
-    </w:p>
-    <w:p>
-      <w:pPr>
-        <w:pStyle w:val="Titre4"/>
-        <w:jc w:val="both"/>
-      </w:pPr>
-      <w:r>
-        <w:t xml:space="preserve">Requêtes </w:t>
-      </w:r>
-    </w:p>
-    <w:p>
-      <w:pPr>
-        <w:jc w:val="both"/>
-      </w:pPr>
-      <w:r>
-        <w:t xml:space="preserve">Il est </w:t>
-      </w:r>
-      <w:r>
-        <w:t>prévu</w:t>
-      </w:r>
-      <w:r>
-        <w:t xml:space="preserve"> d’utiliser </w:t>
-      </w:r>
-      <w:r>
-        <w:t>deux API de la Nasa, l’api « </w:t>
-      </w:r>
-      <w:hyperlink r:id="rId21" w:anchor="/" w:history="1">
-        <w:r>
-          <w:rPr>
-            <w:rStyle w:val="Lienhypertexte"/>
-          </w:rPr>
-          <w:t>horizon view </w:t>
-        </w:r>
-      </w:hyperlink>
-      <w:r>
-        <w:t xml:space="preserve">» permet de récupérer des informations précises sur les objets spatiaux dans notre système solaire. Horizon sera utilisé pour récupérer toutes les informations nécessaires au placement, et à la définition des planètes comme le volume, la densité, la position précise actuel, la température etc. </w:t>
-      </w:r>
-    </w:p>
-    <w:p>
-      <w:pPr>
-        <w:jc w:val="both"/>
-      </w:pPr>
-      <w:r>
-        <w:t>La deuxième API est « </w:t>
-      </w:r>
-      <w:r>
-        <w:t>Near Earth Object</w:t>
-      </w:r>
-      <w:r>
-        <w:t xml:space="preserve"> » qui permet de récupérer la liste </w:t>
-      </w:r>
-      <w:r>
-        <w:t>des objets</w:t>
-      </w:r>
-      <w:r>
-        <w:t xml:space="preserve"> proche de la terre à un temps donnée, elle sera utilisée pour placer approximativement les astéroïdes sur la carte car </w:t>
-      </w:r>
-      <w:r>
-        <w:t>aucune donnée</w:t>
-      </w:r>
-      <w:r>
-        <w:t xml:space="preserve"> de placement précise ne peut être récupérer via cette api. </w:t>
-      </w:r>
-    </w:p>
-    <w:p>
-      <w:pPr>
-        <w:jc w:val="both"/>
-      </w:pPr>
-    </w:p>
-    <w:p>
-      <w:pPr>
-        <w:pStyle w:val="Titre4"/>
-        <w:jc w:val="both"/>
-      </w:pPr>
-      <w:commentRangeStart w:id="14"/>
-      <w:r>
-        <w:t>Maquettes</w:t>
-      </w:r>
-      <w:commentRangeEnd w:id="14"/>
-      <w:r>
-        <w:rPr>
-          <w:rStyle w:val="Marquedecommentaire"/>
-          <w:i w:val="0"/>
-          <w:kern w:val="0"/>
-          <w:u w:val="none"/>
-        </w:rPr>
-        <w:commentReference w:id="14"/>
+        <w:drawing>
+          <wp:inline distT="0" distB="0" distL="0" distR="0" wp14:anchorId="4F9AE64F" wp14:editId="048249DC">
+            <wp:extent cx="1440746" cy="3124862"/>
+            <wp:effectExtent l="0" t="0" r="7620" b="0"/>
+            <wp:docPr id="793873253" name="Image 1" descr="Une image contenant texte, Police, conception, capture d’écran&#10;&#10;Description générée automatiquement"/>
+            <wp:cNvGraphicFramePr>
+              <a:graphicFrameLocks xmlns:a="http://schemas.openxmlformats.org/drawingml/2006/main" noChangeAspect="1"/>
+            </wp:cNvGraphicFramePr>
+            <a:graphic xmlns:a="http://schemas.openxmlformats.org/drawingml/2006/main">
+              <a:graphicData uri="http://schemas.openxmlformats.org/drawingml/2006/picture">
+                <pic:pic xmlns:pic="http://schemas.openxmlformats.org/drawingml/2006/picture">
+                  <pic:nvPicPr>
+                    <pic:cNvPr id="793873253" name="Image 1" descr="Une image contenant texte, Police, conception, capture d’écran&#10;&#10;Description générée automatiquement"/>
+                    <pic:cNvPicPr/>
+                  </pic:nvPicPr>
+                  <pic:blipFill>
+                    <a:blip r:embed="rId26"/>
+                    <a:stretch>
+                      <a:fillRect/>
+                    </a:stretch>
+                  </pic:blipFill>
+                  <pic:spPr>
+                    <a:xfrm>
+                      <a:off x="0" y="0"/>
+                      <a:ext cx="1446366" cy="3137052"/>
+                    </a:xfrm>
+                    <a:prstGeom prst="rect">
+                      <a:avLst/>
+                    </a:prstGeom>
+                  </pic:spPr>
+                </pic:pic>
+              </a:graphicData>
+            </a:graphic>
+          </wp:inline>
+        </w:drawing>
+      </w:r>
+      <w:r>
+        <w:rPr>
+          <w:noProof/>
+        </w:rPr>
+        <w:drawing>
+          <wp:inline distT="0" distB="0" distL="0" distR="0" wp14:anchorId="3E71C0EA" wp14:editId="02F96650">
+            <wp:extent cx="2881391" cy="3101009"/>
+            <wp:effectExtent l="0" t="0" r="0" b="4445"/>
+            <wp:docPr id="193783669" name="Image 1" descr="Une image contenant cercle, objet astronomique, capture d’écran, astronomie&#10;&#10;Description générée automatiquement"/>
+            <wp:cNvGraphicFramePr>
+              <a:graphicFrameLocks xmlns:a="http://schemas.openxmlformats.org/drawingml/2006/main" noChangeAspect="1"/>
+            </wp:cNvGraphicFramePr>
+            <a:graphic xmlns:a="http://schemas.openxmlformats.org/drawingml/2006/main">
+              <a:graphicData uri="http://schemas.openxmlformats.org/drawingml/2006/picture">
+                <pic:pic xmlns:pic="http://schemas.openxmlformats.org/drawingml/2006/picture">
+                  <pic:nvPicPr>
+                    <pic:cNvPr id="193783669" name="Image 1" descr="Une image contenant cercle, objet astronomique, capture d’écran, astronomie&#10;&#10;Description générée automatiquement"/>
+                    <pic:cNvPicPr/>
+                  </pic:nvPicPr>
+                  <pic:blipFill>
+                    <a:blip r:embed="rId27"/>
+                    <a:stretch>
+                      <a:fillRect/>
+                    </a:stretch>
+                  </pic:blipFill>
+                  <pic:spPr>
+                    <a:xfrm>
+                      <a:off x="0" y="0"/>
+                      <a:ext cx="2891720" cy="3112126"/>
+                    </a:xfrm>
+                    <a:prstGeom prst="rect">
+                      <a:avLst/>
+                    </a:prstGeom>
+                  </pic:spPr>
+                </pic:pic>
+              </a:graphicData>
+            </a:graphic>
+          </wp:inline>
+        </w:drawing>
+      </w:r>
+    </w:p>
+    <w:p>
+      <w:r>
+        <w:rPr>
+          <w:noProof/>
+        </w:rPr>
+        <w:drawing>
+          <wp:inline distT="0" distB="0" distL="0" distR="0" wp14:anchorId="2C3EA7EF" wp14:editId="3507D8CC">
+            <wp:extent cx="5759450" cy="2002790"/>
+            <wp:effectExtent l="0" t="0" r="0" b="0"/>
+            <wp:docPr id="1373971678" name="Image 1" descr="Une image contenant capture d’écran, cercle, objet astronomique, astronomie&#10;&#10;Description générée automatiquement"/>
+            <wp:cNvGraphicFramePr>
+              <a:graphicFrameLocks xmlns:a="http://schemas.openxmlformats.org/drawingml/2006/main" noChangeAspect="1"/>
+            </wp:cNvGraphicFramePr>
+            <a:graphic xmlns:a="http://schemas.openxmlformats.org/drawingml/2006/main">
+              <a:graphicData uri="http://schemas.openxmlformats.org/drawingml/2006/picture">
+                <pic:pic xmlns:pic="http://schemas.openxmlformats.org/drawingml/2006/picture">
+                  <pic:nvPicPr>
+                    <pic:cNvPr id="1373971678" name="Image 1" descr="Une image contenant capture d’écran, cercle, objet astronomique, astronomie&#10;&#10;Description générée automatiquement"/>
+                    <pic:cNvPicPr/>
+                  </pic:nvPicPr>
+                  <pic:blipFill>
+                    <a:blip r:embed="rId28"/>
+                    <a:stretch>
+                      <a:fillRect/>
+                    </a:stretch>
+                  </pic:blipFill>
+                  <pic:spPr>
+                    <a:xfrm>
+                      <a:off x="0" y="0"/>
+                      <a:ext cx="5759450" cy="2002790"/>
+                    </a:xfrm>
+                    <a:prstGeom prst="rect">
+                      <a:avLst/>
+                    </a:prstGeom>
+                  </pic:spPr>
+                </pic:pic>
+              </a:graphicData>
+            </a:graphic>
+          </wp:inline>
+        </w:drawing>
       </w:r>
     </w:p>
     <w:p/>
     <w:p/>
+    <w:p/>
+    <w:p/>
+    <w:p>
+      <w:pPr>
+        <w:rPr>
+          <w:i/>
+          <w:kern w:val="28"/>
+          <w:u w:val="single"/>
+        </w:rPr>
+      </w:pPr>
+      <w:r>
+        <w:br w:type="page"/>
+      </w:r>
+    </w:p>
     <w:p>
       <w:pPr>
         <w:pStyle w:val="Titre4"/>
@@ -3964,7 +4465,7 @@
                     <pic:cNvPicPr/>
                   </pic:nvPicPr>
                   <pic:blipFill>
-                    <a:blip r:embed="rId22"/>
+                    <a:blip r:embed="rId29"/>
                     <a:stretch>
                       <a:fillRect/>
                     </a:stretch>
@@ -4636,12 +5137,21 @@
                 <w:lang w:val="fr-CH" w:eastAsia="fr-CH"/>
               </w:rPr>
             </w:pPr>
+            <w:proofErr w:type="spellStart"/>
             <w:r>
               <w:rPr>
                 <w:color w:val="000000"/>
                 <w:lang w:val="fr-CH" w:eastAsia="fr-CH"/>
               </w:rPr>
-              <w:t>Balsamiq Wireframe </w:t>
+              <w:t>Balsamiq</w:t>
+            </w:r>
+            <w:proofErr w:type="spellEnd"/>
+            <w:r>
+              <w:rPr>
+                <w:color w:val="000000"/>
+                <w:lang w:val="fr-CH" w:eastAsia="fr-CH"/>
+              </w:rPr>
+              <w:t xml:space="preserve"> Wireframe </w:t>
             </w:r>
             <w:sdt>
               <w:sdtPr>
@@ -4787,12 +5297,21 @@
                 <w:lang w:val="fr-CH" w:eastAsia="fr-CH"/>
               </w:rPr>
             </w:pPr>
+            <w:proofErr w:type="spellStart"/>
             <w:r>
               <w:rPr>
                 <w:color w:val="000000"/>
                 <w:lang w:val="fr-CH" w:eastAsia="fr-CH"/>
               </w:rPr>
-              <w:t>Figma </w:t>
+              <w:t>Figma</w:t>
+            </w:r>
+            <w:proofErr w:type="spellEnd"/>
+            <w:r>
+              <w:rPr>
+                <w:color w:val="000000"/>
+                <w:lang w:val="fr-CH" w:eastAsia="fr-CH"/>
+              </w:rPr>
+              <w:t> </w:t>
             </w:r>
             <w:sdt>
               <w:sdtPr>
@@ -4903,12 +5422,21 @@
                 <w:lang w:val="fr-CH" w:eastAsia="fr-CH"/>
               </w:rPr>
             </w:pPr>
+            <w:proofErr w:type="spellStart"/>
             <w:r>
               <w:rPr>
                 <w:color w:val="000000"/>
                 <w:lang w:val="fr-CH" w:eastAsia="fr-CH"/>
               </w:rPr>
-              <w:t>Mockup </w:t>
+              <w:t>Mockup</w:t>
+            </w:r>
+            <w:proofErr w:type="spellEnd"/>
+            <w:r>
+              <w:rPr>
+                <w:color w:val="000000"/>
+                <w:lang w:val="fr-CH" w:eastAsia="fr-CH"/>
+              </w:rPr>
+              <w:t> </w:t>
             </w:r>
           </w:p>
         </w:tc>
@@ -5170,8 +5698,17 @@
                 <w:color w:val="000000"/>
                 <w:lang w:val="fr-CH" w:eastAsia="fr-CH"/>
               </w:rPr>
-              <w:t>Frontend Tooling</w:t>
+              <w:t xml:space="preserve">Frontend </w:t>
             </w:r>
+            <w:proofErr w:type="spellStart"/>
+            <w:r>
+              <w:rPr>
+                <w:color w:val="000000"/>
+                <w:lang w:val="fr-CH" w:eastAsia="fr-CH"/>
+              </w:rPr>
+              <w:t>Tooling</w:t>
+            </w:r>
+            <w:proofErr w:type="spellEnd"/>
           </w:p>
         </w:tc>
       </w:tr>
@@ -5205,7 +5742,23 @@
                 <w:color w:val="000000"/>
                 <w:lang w:val="fr-CH" w:eastAsia="fr-CH"/>
               </w:rPr>
-              <w:t>Three.js (WebGL)</w:t>
+              <w:t>Three.js (</w:t>
+            </w:r>
+            <w:proofErr w:type="spellStart"/>
+            <w:r>
+              <w:rPr>
+                <w:color w:val="000000"/>
+                <w:lang w:val="fr-CH" w:eastAsia="fr-CH"/>
+              </w:rPr>
+              <w:t>WebGL</w:t>
+            </w:r>
+            <w:proofErr w:type="spellEnd"/>
+            <w:r>
+              <w:rPr>
+                <w:color w:val="000000"/>
+                <w:lang w:val="fr-CH" w:eastAsia="fr-CH"/>
+              </w:rPr>
+              <w:t>)</w:t>
             </w:r>
             <w:sdt>
               <w:sdtPr>
@@ -5673,6 +6226,7 @@
                 <w:lang w:val="fr-CH" w:eastAsia="fr-CH"/>
               </w:rPr>
             </w:pPr>
+            <w:proofErr w:type="spellStart"/>
             <w:r>
               <w:rPr>
                 <w:color w:val="000000"/>
@@ -5680,6 +6234,7 @@
               </w:rPr>
               <w:t>Vitest</w:t>
             </w:r>
+            <w:proofErr w:type="spellEnd"/>
             <w:r>
               <w:rPr>
                 <w:color w:val="000000"/>
@@ -5959,7 +6514,7 @@
                     <pic:cNvPicPr/>
                   </pic:nvPicPr>
                   <pic:blipFill>
-                    <a:blip r:embed="rId23"/>
+                    <a:blip r:embed="rId30"/>
                     <a:stretch>
                       <a:fillRect/>
                     </a:stretch>
@@ -5997,7 +6552,28 @@
     <w:p/>
     <w:p>
       <w:r>
-        <w:t xml:space="preserve">Un fichier .env a été crée pour stocker les données sensibles tel que la clé api. </w:t>
+        <w:t xml:space="preserve">Un </w:t>
+      </w:r>
+      <w:proofErr w:type="gramStart"/>
+      <w:r>
+        <w:t>fichier .</w:t>
+      </w:r>
+      <w:proofErr w:type="spellStart"/>
+      <w:r>
+        <w:t>env</w:t>
+      </w:r>
+      <w:proofErr w:type="spellEnd"/>
+      <w:proofErr w:type="gramEnd"/>
+      <w:r>
+        <w:t xml:space="preserve"> a été </w:t>
+      </w:r>
+      <w:proofErr w:type="spellStart"/>
+      <w:r>
+        <w:t>crée</w:t>
+      </w:r>
+      <w:proofErr w:type="spellEnd"/>
+      <w:r>
+        <w:t xml:space="preserve"> pour stocker les données sensibles tel que la clé api. </w:t>
       </w:r>
     </w:p>
     <w:p>
@@ -6021,7 +6597,7 @@
                     <pic:cNvPicPr/>
                   </pic:nvPicPr>
                   <pic:blipFill>
-                    <a:blip r:embed="rId24"/>
+                    <a:blip r:embed="rId31"/>
                     <a:stretch>
                       <a:fillRect/>
                     </a:stretch>
@@ -6073,7 +6649,7 @@
       <w:r>
         <w:t xml:space="preserve">Url de requête : </w:t>
       </w:r>
-      <w:hyperlink r:id="rId25" w:history="1">
+      <w:hyperlink r:id="rId32" w:history="1">
         <w:r>
           <w:rPr>
             <w:rStyle w:val="Lienhypertexte"/>
@@ -6168,7 +6744,15 @@
         <w:t>Command</w:t>
       </w:r>
       <w:r>
-        <w:t>, représente l’id de l’objet ciblé (</w:t>
+        <w:t xml:space="preserve">, représente </w:t>
+      </w:r>
+      <w:proofErr w:type="spellStart"/>
+      <w:r>
+        <w:t>l’id</w:t>
+      </w:r>
+      <w:proofErr w:type="spellEnd"/>
+      <w:r>
+        <w:t xml:space="preserve"> de l’objet ciblé (</w:t>
       </w:r>
       <w:r>
         <w:t xml:space="preserve">ex. </w:t>
@@ -6195,6 +6779,7 @@
         </w:numPr>
         <w:jc w:val="both"/>
       </w:pPr>
+      <w:proofErr w:type="spellStart"/>
       <w:r>
         <w:rPr>
           <w:b/>
@@ -6202,6 +6787,7 @@
         </w:rPr>
         <w:t>Objet_data</w:t>
       </w:r>
+      <w:proofErr w:type="spellEnd"/>
       <w:r>
         <w:t xml:space="preserve">, représente </w:t>
       </w:r>
@@ -6218,6 +6804,7 @@
         </w:numPr>
         <w:jc w:val="both"/>
       </w:pPr>
+      <w:proofErr w:type="spellStart"/>
       <w:r>
         <w:rPr>
           <w:b/>
@@ -6225,6 +6812,7 @@
         </w:rPr>
         <w:t>Make_Ephem</w:t>
       </w:r>
+      <w:proofErr w:type="spellEnd"/>
       <w:r>
         <w:t>, représente les données de placement des planètes.</w:t>
       </w:r>
@@ -6238,6 +6826,7 @@
         </w:numPr>
         <w:jc w:val="both"/>
       </w:pPr>
+      <w:proofErr w:type="spellStart"/>
       <w:r>
         <w:rPr>
           <w:b/>
@@ -6245,6 +6834,7 @@
         </w:rPr>
         <w:t>Start_time</w:t>
       </w:r>
+      <w:proofErr w:type="spellEnd"/>
       <w:r>
         <w:t xml:space="preserve">, la date de départ des données en format années-mois-jour. </w:t>
       </w:r>
@@ -6258,6 +6848,7 @@
         </w:numPr>
         <w:jc w:val="both"/>
       </w:pPr>
+      <w:proofErr w:type="spellStart"/>
       <w:r>
         <w:rPr>
           <w:b/>
@@ -6265,6 +6856,7 @@
         </w:rPr>
         <w:t>End_time</w:t>
       </w:r>
+      <w:proofErr w:type="spellEnd"/>
       <w:r>
         <w:t xml:space="preserve">, la date de fin des données en format années-mois-jour. </w:t>
       </w:r>
@@ -6278,6 +6870,7 @@
         </w:numPr>
         <w:jc w:val="both"/>
       </w:pPr>
+      <w:proofErr w:type="spellStart"/>
       <w:r>
         <w:rPr>
           <w:b/>
@@ -6285,6 +6878,7 @@
         </w:rPr>
         <w:t>Step_size</w:t>
       </w:r>
+      <w:proofErr w:type="spellEnd"/>
       <w:r>
         <w:t xml:space="preserve">, la durée séparant les informations de placement de l’objet ciblé. </w:t>
       </w:r>
@@ -6423,7 +7017,203 @@
               <w:rPr>
                 <w:color w:val="FFFFFF" w:themeColor="background1"/>
               </w:rPr>
-              <w:t>No 'Access-Control-Allow-Origin' header is present on the requested resource. If an opaque response serves your needs, set the request's mode to 'no-cors' to fetch the resource with CORS disabled.</w:t>
+              <w:t>No 'Access-Control-</w:t>
+            </w:r>
+            <w:proofErr w:type="spellStart"/>
+            <w:r>
+              <w:rPr>
+                <w:color w:val="FFFFFF" w:themeColor="background1"/>
+              </w:rPr>
+              <w:t>Allow</w:t>
+            </w:r>
+            <w:proofErr w:type="spellEnd"/>
+            <w:r>
+              <w:rPr>
+                <w:color w:val="FFFFFF" w:themeColor="background1"/>
+              </w:rPr>
+              <w:t xml:space="preserve">-Origin' header </w:t>
+            </w:r>
+            <w:proofErr w:type="spellStart"/>
+            <w:r>
+              <w:rPr>
+                <w:color w:val="FFFFFF" w:themeColor="background1"/>
+              </w:rPr>
+              <w:t>is</w:t>
+            </w:r>
+            <w:proofErr w:type="spellEnd"/>
+            <w:r>
+              <w:rPr>
+                <w:color w:val="FFFFFF" w:themeColor="background1"/>
+              </w:rPr>
+              <w:t xml:space="preserve"> </w:t>
+            </w:r>
+            <w:proofErr w:type="spellStart"/>
+            <w:r>
+              <w:rPr>
+                <w:color w:val="FFFFFF" w:themeColor="background1"/>
+              </w:rPr>
+              <w:t>present</w:t>
+            </w:r>
+            <w:proofErr w:type="spellEnd"/>
+            <w:r>
+              <w:rPr>
+                <w:color w:val="FFFFFF" w:themeColor="background1"/>
+              </w:rPr>
+              <w:t xml:space="preserve"> on the </w:t>
+            </w:r>
+            <w:proofErr w:type="spellStart"/>
+            <w:r>
+              <w:rPr>
+                <w:color w:val="FFFFFF" w:themeColor="background1"/>
+              </w:rPr>
+              <w:t>requested</w:t>
+            </w:r>
+            <w:proofErr w:type="spellEnd"/>
+            <w:r>
+              <w:rPr>
+                <w:color w:val="FFFFFF" w:themeColor="background1"/>
+              </w:rPr>
+              <w:t xml:space="preserve"> </w:t>
+            </w:r>
+            <w:proofErr w:type="spellStart"/>
+            <w:r>
+              <w:rPr>
+                <w:color w:val="FFFFFF" w:themeColor="background1"/>
+              </w:rPr>
+              <w:t>resource</w:t>
+            </w:r>
+            <w:proofErr w:type="spellEnd"/>
+            <w:r>
+              <w:rPr>
+                <w:color w:val="FFFFFF" w:themeColor="background1"/>
+              </w:rPr>
+              <w:t xml:space="preserve">. If an opaque </w:t>
+            </w:r>
+            <w:proofErr w:type="spellStart"/>
+            <w:r>
+              <w:rPr>
+                <w:color w:val="FFFFFF" w:themeColor="background1"/>
+              </w:rPr>
+              <w:t>response</w:t>
+            </w:r>
+            <w:proofErr w:type="spellEnd"/>
+            <w:r>
+              <w:rPr>
+                <w:color w:val="FFFFFF" w:themeColor="background1"/>
+              </w:rPr>
+              <w:t xml:space="preserve"> serves </w:t>
+            </w:r>
+            <w:proofErr w:type="spellStart"/>
+            <w:r>
+              <w:rPr>
+                <w:color w:val="FFFFFF" w:themeColor="background1"/>
+              </w:rPr>
+              <w:t>your</w:t>
+            </w:r>
+            <w:proofErr w:type="spellEnd"/>
+            <w:r>
+              <w:rPr>
+                <w:color w:val="FFFFFF" w:themeColor="background1"/>
+              </w:rPr>
+              <w:t xml:space="preserve"> </w:t>
+            </w:r>
+            <w:proofErr w:type="spellStart"/>
+            <w:r>
+              <w:rPr>
+                <w:color w:val="FFFFFF" w:themeColor="background1"/>
+              </w:rPr>
+              <w:t>needs</w:t>
+            </w:r>
+            <w:proofErr w:type="spellEnd"/>
+            <w:r>
+              <w:rPr>
+                <w:color w:val="FFFFFF" w:themeColor="background1"/>
+              </w:rPr>
+              <w:t xml:space="preserve">, set the </w:t>
+            </w:r>
+            <w:proofErr w:type="spellStart"/>
+            <w:r>
+              <w:rPr>
+                <w:color w:val="FFFFFF" w:themeColor="background1"/>
+              </w:rPr>
+              <w:t>request's</w:t>
+            </w:r>
+            <w:proofErr w:type="spellEnd"/>
+            <w:r>
+              <w:rPr>
+                <w:color w:val="FFFFFF" w:themeColor="background1"/>
+              </w:rPr>
+              <w:t xml:space="preserve"> mode to '</w:t>
+            </w:r>
+            <w:proofErr w:type="spellStart"/>
+            <w:r>
+              <w:rPr>
+                <w:color w:val="FFFFFF" w:themeColor="background1"/>
+              </w:rPr>
+              <w:t>no-cors</w:t>
+            </w:r>
+            <w:proofErr w:type="spellEnd"/>
+            <w:r>
+              <w:rPr>
+                <w:color w:val="FFFFFF" w:themeColor="background1"/>
+              </w:rPr>
+              <w:t xml:space="preserve">' to </w:t>
+            </w:r>
+            <w:proofErr w:type="spellStart"/>
+            <w:r>
+              <w:rPr>
+                <w:color w:val="FFFFFF" w:themeColor="background1"/>
+              </w:rPr>
+              <w:t>fetch</w:t>
+            </w:r>
+            <w:proofErr w:type="spellEnd"/>
+            <w:r>
+              <w:rPr>
+                <w:color w:val="FFFFFF" w:themeColor="background1"/>
+              </w:rPr>
+              <w:t xml:space="preserve"> the </w:t>
+            </w:r>
+            <w:proofErr w:type="spellStart"/>
+            <w:r>
+              <w:rPr>
+                <w:color w:val="FFFFFF" w:themeColor="background1"/>
+              </w:rPr>
+              <w:t>resource</w:t>
+            </w:r>
+            <w:proofErr w:type="spellEnd"/>
+            <w:r>
+              <w:rPr>
+                <w:color w:val="FFFFFF" w:themeColor="background1"/>
+              </w:rPr>
+              <w:t xml:space="preserve"> </w:t>
+            </w:r>
+            <w:proofErr w:type="spellStart"/>
+            <w:r>
+              <w:rPr>
+                <w:color w:val="FFFFFF" w:themeColor="background1"/>
+              </w:rPr>
+              <w:t>with</w:t>
+            </w:r>
+            <w:proofErr w:type="spellEnd"/>
+            <w:r>
+              <w:rPr>
+                <w:color w:val="FFFFFF" w:themeColor="background1"/>
+              </w:rPr>
+              <w:t xml:space="preserve"> CORS </w:t>
+            </w:r>
+            <w:proofErr w:type="spellStart"/>
+            <w:r>
+              <w:rPr>
+                <w:color w:val="FFFFFF" w:themeColor="background1"/>
+              </w:rPr>
+              <w:t>disabled</w:t>
+            </w:r>
+            <w:proofErr w:type="spellEnd"/>
+            <w:r>
+              <w:rPr>
+                <w:color w:val="FFFFFF" w:themeColor="background1"/>
+              </w:rPr>
+              <w:t>.</w:t>
             </w:r>
           </w:p>
         </w:tc>
@@ -6470,7 +7260,7 @@
                     <pic:cNvPicPr/>
                   </pic:nvPicPr>
                   <pic:blipFill rotWithShape="1">
-                    <a:blip r:embed="rId26"/>
+                    <a:blip r:embed="rId33"/>
                     <a:srcRect l="6781" t="15895" r="3748" b="15390"/>
                     <a:stretch/>
                   </pic:blipFill>
@@ -6582,7 +7372,7 @@
                     <pic:cNvPicPr/>
                   </pic:nvPicPr>
                   <pic:blipFill>
-                    <a:blip r:embed="rId27"/>
+                    <a:blip r:embed="rId34"/>
                     <a:stretch>
                       <a:fillRect/>
                     </a:stretch>
@@ -6674,7 +7464,7 @@
                     <pic:cNvPicPr/>
                   </pic:nvPicPr>
                   <pic:blipFill>
-                    <a:blip r:embed="rId28"/>
+                    <a:blip r:embed="rId35"/>
                     <a:stretch>
                       <a:fillRect/>
                     </a:stretch>
@@ -6729,13 +7519,29 @@
         <w:jc w:val="both"/>
       </w:pPr>
       <w:r>
-        <w:t>Après en avoir discuté avec mon chef de projet Monsieur Benzonana, nous avons décidé d</w:t>
+        <w:t xml:space="preserve">Après en avoir discuté avec mon chef de projet Monsieur </w:t>
+      </w:r>
+      <w:proofErr w:type="spellStart"/>
+      <w:r>
+        <w:t>Benzonana</w:t>
+      </w:r>
+      <w:proofErr w:type="spellEnd"/>
+      <w:r>
+        <w:t>, nous avons décidé d</w:t>
       </w:r>
       <w:r>
         <w:t>e l’envoi d’</w:t>
       </w:r>
       <w:r>
-        <w:t>un e-mail au support de la Nasa</w:t>
+        <w:t xml:space="preserve">un </w:t>
+      </w:r>
+      <w:proofErr w:type="gramStart"/>
+      <w:r>
+        <w:t>e-mail</w:t>
+      </w:r>
+      <w:proofErr w:type="gramEnd"/>
+      <w:r>
+        <w:t xml:space="preserve"> au support de la Nasa</w:t>
       </w:r>
       <w:r>
         <w:t>, puis</w:t>
@@ -6746,7 +7552,7 @@
       <w:r>
         <w:t xml:space="preserve">, en plus de ceci j’ai créé une </w:t>
       </w:r>
-      <w:hyperlink r:id="rId29" w:history="1">
+      <w:hyperlink r:id="rId36" w:history="1">
         <w:r>
           <w:rPr>
             <w:rStyle w:val="Lienhypertexte"/>
@@ -6904,7 +7710,7 @@
                     <pic:cNvPicPr/>
                   </pic:nvPicPr>
                   <pic:blipFill>
-                    <a:blip r:embed="rId30"/>
+                    <a:blip r:embed="rId37"/>
                     <a:stretch>
                       <a:fillRect/>
                     </a:stretch>
@@ -6998,7 +7804,23 @@
         <w:jc w:val="both"/>
       </w:pPr>
       <w:r>
-        <w:t>Pour crée les regex j’ai utilisé chatGPT pour générer les regex en fonction des données, étant donné que chaque planètes as des données différentes il était plus rapide de demander à chatGPT de générer les regex en fonction des données voulus.</w:t>
+        <w:t xml:space="preserve">Pour crée les regex j’ai utilisé </w:t>
+      </w:r>
+      <w:proofErr w:type="spellStart"/>
+      <w:r>
+        <w:t>chatGPT</w:t>
+      </w:r>
+      <w:proofErr w:type="spellEnd"/>
+      <w:r>
+        <w:t xml:space="preserve"> pour générer les regex en fonction des données, étant donné que chaque planètes as des données différentes il était plus rapide de demander à </w:t>
+      </w:r>
+      <w:proofErr w:type="spellStart"/>
+      <w:r>
+        <w:t>chatGPT</w:t>
+      </w:r>
+      <w:proofErr w:type="spellEnd"/>
+      <w:r>
+        <w:t xml:space="preserve"> de générer les regex en fonction des données voulus.</w:t>
       </w:r>
       <w:sdt>
         <w:sdtPr>
@@ -7090,7 +7912,7 @@
                     <pic:cNvPicPr/>
                   </pic:nvPicPr>
                   <pic:blipFill>
-                    <a:blip r:embed="rId31"/>
+                    <a:blip r:embed="rId38"/>
                     <a:stretch>
                       <a:fillRect/>
                     </a:stretch>
@@ -7166,15 +7988,28 @@
       </w:pPr>
       <w:r>
         <w:lastRenderedPageBreak/>
-        <w:t>Near Earth Objects</w:t>
-      </w:r>
+        <w:t xml:space="preserve">Near </w:t>
+      </w:r>
+      <w:proofErr w:type="spellStart"/>
+      <w:r>
+        <w:t>Earth</w:t>
+      </w:r>
+      <w:proofErr w:type="spellEnd"/>
+      <w:r>
+        <w:t xml:space="preserve"> </w:t>
+      </w:r>
+      <w:proofErr w:type="spellStart"/>
+      <w:r>
+        <w:t>Objects</w:t>
+      </w:r>
+      <w:proofErr w:type="spellEnd"/>
     </w:p>
     <w:p/>
     <w:p>
       <w:r>
         <w:t xml:space="preserve">Url de requête : </w:t>
       </w:r>
-      <w:hyperlink r:id="rId32" w:history="1">
+      <w:hyperlink r:id="rId39" w:history="1">
         <w:r>
           <w:rPr>
             <w:rStyle w:val="Lienhypertexte"/>
@@ -7186,7 +8021,39 @@
     <w:p/>
     <w:p>
       <w:r>
-        <w:t>La requête near earth object est simple, j’ai fetch les données en passant une date de début et une date de fin ainsi que la clé api définie dans le fichier env.</w:t>
+        <w:t xml:space="preserve">La requête </w:t>
+      </w:r>
+      <w:proofErr w:type="spellStart"/>
+      <w:r>
+        <w:t>near</w:t>
+      </w:r>
+      <w:proofErr w:type="spellEnd"/>
+      <w:r>
+        <w:t xml:space="preserve"> </w:t>
+      </w:r>
+      <w:proofErr w:type="spellStart"/>
+      <w:r>
+        <w:t>earth</w:t>
+      </w:r>
+      <w:proofErr w:type="spellEnd"/>
+      <w:r>
+        <w:t xml:space="preserve"> </w:t>
+      </w:r>
+      <w:proofErr w:type="spellStart"/>
+      <w:r>
+        <w:t>object</w:t>
+      </w:r>
+      <w:proofErr w:type="spellEnd"/>
+      <w:r>
+        <w:t xml:space="preserve"> est simple, j’ai </w:t>
+      </w:r>
+      <w:proofErr w:type="spellStart"/>
+      <w:r>
+        <w:t>fetch</w:t>
+      </w:r>
+      <w:proofErr w:type="spellEnd"/>
+      <w:r>
+        <w:t xml:space="preserve"> les données en passant une date de début et une date de fin ainsi que la clé api définie dans le fichier env.</w:t>
       </w:r>
     </w:p>
     <w:p>
@@ -7213,7 +8080,7 @@
                     <pic:cNvPicPr/>
                   </pic:nvPicPr>
                   <pic:blipFill>
-                    <a:blip r:embed="rId33"/>
+                    <a:blip r:embed="rId40"/>
                     <a:stretch>
                       <a:fillRect/>
                     </a:stretch>
@@ -7260,7 +8127,15 @@
         <w:fldChar w:fldCharType="end"/>
       </w:r>
       <w:r>
-        <w:t xml:space="preserve"> : Fonction de création fetch des objets proches.</w:t>
+        <w:t xml:space="preserve"> : Fonction de création </w:t>
+      </w:r>
+      <w:proofErr w:type="spellStart"/>
+      <w:r>
+        <w:t>fetch</w:t>
+      </w:r>
+      <w:proofErr w:type="spellEnd"/>
+      <w:r>
+        <w:t xml:space="preserve"> des objets proches.</w:t>
       </w:r>
     </w:p>
     <w:p>
@@ -7287,7 +8162,7 @@
                     <pic:cNvPicPr/>
                   </pic:nvPicPr>
                   <pic:blipFill>
-                    <a:blip r:embed="rId34"/>
+                    <a:blip r:embed="rId41"/>
                     <a:stretch>
                       <a:fillRect/>
                     </a:stretch>
@@ -7386,7 +8261,7 @@
                     </pic:cNvPicPr>
                   </pic:nvPicPr>
                   <pic:blipFill>
-                    <a:blip r:embed="rId35" cstate="print">
+                    <a:blip r:embed="rId42" cstate="print">
                       <a:extLst>
                         <a:ext uri="{28A0092B-C50C-407E-A947-70E740481C1C}">
                           <a14:useLocalDpi xmlns:a14="http://schemas.microsoft.com/office/drawing/2010/main" val="0"/>
@@ -7629,7 +8504,7 @@
       <w:r>
         <w:t xml:space="preserve">Code source : </w:t>
       </w:r>
-      <w:hyperlink r:id="rId36" w:history="1">
+      <w:hyperlink r:id="rId43" w:history="1">
         <w:r>
           <w:rPr>
             <w:rStyle w:val="Lienhypertexte"/>
@@ -7645,7 +8520,7 @@
       <w:r>
         <w:t xml:space="preserve">Planification du projet : </w:t>
       </w:r>
-      <w:hyperlink r:id="rId37" w:anchor="/project" w:history="1">
+      <w:hyperlink r:id="rId44" w:anchor="/project" w:history="1">
         <w:r>
           <w:rPr>
             <w:rStyle w:val="Lienhypertexte"/>
@@ -7718,12 +8593,14 @@
         </w:pBdr>
         <w:jc w:val="both"/>
       </w:pPr>
+      <w:proofErr w:type="gramStart"/>
       <w:r>
         <w:rPr>
           <w:color w:val="000000"/>
         </w:rPr>
         <w:t>documents</w:t>
       </w:r>
+      <w:proofErr w:type="gramEnd"/>
     </w:p>
     <w:p>
       <w:pPr>
@@ -7740,9 +8617,13 @@
         </w:pBdr>
         <w:jc w:val="both"/>
       </w:pPr>
+      <w:proofErr w:type="spellStart"/>
+      <w:proofErr w:type="gramStart"/>
       <w:r>
         <w:t>journals</w:t>
       </w:r>
+      <w:proofErr w:type="spellEnd"/>
+      <w:proofErr w:type="gramEnd"/>
     </w:p>
     <w:p>
       <w:pPr>
@@ -7759,9 +8640,11 @@
         </w:pBdr>
         <w:jc w:val="both"/>
       </w:pPr>
+      <w:proofErr w:type="gramStart"/>
       <w:r>
         <w:t>documentation</w:t>
       </w:r>
+      <w:proofErr w:type="gramEnd"/>
     </w:p>
     <w:p>
       <w:pPr>
@@ -7778,8 +8661,13 @@
         </w:pBdr>
         <w:jc w:val="both"/>
       </w:pPr>
-      <w:r>
-        <w:t>planification initiale</w:t>
+      <w:proofErr w:type="gramStart"/>
+      <w:r>
+        <w:t>planification</w:t>
+      </w:r>
+      <w:proofErr w:type="gramEnd"/>
+      <w:r>
+        <w:t xml:space="preserve"> initiale</w:t>
       </w:r>
     </w:p>
     <w:p>
@@ -7797,9 +8685,13 @@
         </w:pBdr>
         <w:jc w:val="both"/>
       </w:pPr>
+      <w:proofErr w:type="spellStart"/>
+      <w:proofErr w:type="gramStart"/>
       <w:r>
         <w:t>diagrams</w:t>
       </w:r>
+      <w:proofErr w:type="spellEnd"/>
+      <w:proofErr w:type="gramEnd"/>
     </w:p>
     <w:p>
       <w:pPr>
@@ -7816,8 +8708,15 @@
         </w:pBdr>
         <w:jc w:val="both"/>
       </w:pPr>
-      <w:r>
-        <w:t>diagrame de classe</w:t>
+      <w:proofErr w:type="spellStart"/>
+      <w:proofErr w:type="gramStart"/>
+      <w:r>
+        <w:t>diagrame</w:t>
+      </w:r>
+      <w:proofErr w:type="spellEnd"/>
+      <w:proofErr w:type="gramEnd"/>
+      <w:r>
+        <w:t xml:space="preserve"> de classe</w:t>
       </w:r>
     </w:p>
     <w:p>
@@ -7835,9 +8734,21 @@
         </w:pBdr>
         <w:jc w:val="both"/>
       </w:pPr>
-      <w:r>
-        <w:t>diagrame de scéquence</w:t>
-      </w:r>
+      <w:proofErr w:type="spellStart"/>
+      <w:proofErr w:type="gramStart"/>
+      <w:r>
+        <w:t>diagrame</w:t>
+      </w:r>
+      <w:proofErr w:type="spellEnd"/>
+      <w:proofErr w:type="gramEnd"/>
+      <w:r>
+        <w:t xml:space="preserve"> de </w:t>
+      </w:r>
+      <w:proofErr w:type="spellStart"/>
+      <w:r>
+        <w:t>scéquence</w:t>
+      </w:r>
+      <w:proofErr w:type="spellEnd"/>
     </w:p>
     <w:p>
       <w:pPr>
@@ -7854,8 +8765,13 @@
         </w:pBdr>
         <w:jc w:val="both"/>
       </w:pPr>
-      <w:r>
-        <w:t xml:space="preserve">instruction </w:t>
+      <w:proofErr w:type="gramStart"/>
+      <w:r>
+        <w:t>instruction</w:t>
+      </w:r>
+      <w:proofErr w:type="gramEnd"/>
+      <w:r>
+        <w:t xml:space="preserve"> </w:t>
       </w:r>
     </w:p>
     <w:p>
@@ -7873,8 +8789,13 @@
         </w:pBdr>
         <w:jc w:val="both"/>
       </w:pPr>
-      <w:r>
-        <w:t xml:space="preserve">src </w:t>
+      <w:proofErr w:type="gramStart"/>
+      <w:r>
+        <w:t>src</w:t>
+      </w:r>
+      <w:proofErr w:type="gramEnd"/>
+      <w:r>
+        <w:t xml:space="preserve"> </w:t>
       </w:r>
     </w:p>
     <w:p>
@@ -7892,8 +8813,13 @@
         </w:pBdr>
         <w:jc w:val="both"/>
       </w:pPr>
-      <w:r>
-        <w:t xml:space="preserve">model </w:t>
+      <w:proofErr w:type="gramStart"/>
+      <w:r>
+        <w:t>model</w:t>
+      </w:r>
+      <w:proofErr w:type="gramEnd"/>
+      <w:r>
+        <w:t xml:space="preserve"> </w:t>
       </w:r>
     </w:p>
     <w:p>
@@ -7911,8 +8837,15 @@
         </w:pBdr>
         <w:jc w:val="both"/>
       </w:pPr>
-      <w:r>
-        <w:t xml:space="preserve">view </w:t>
+      <w:proofErr w:type="spellStart"/>
+      <w:proofErr w:type="gramStart"/>
+      <w:r>
+        <w:t>view</w:t>
+      </w:r>
+      <w:proofErr w:type="spellEnd"/>
+      <w:proofErr w:type="gramEnd"/>
+      <w:r>
+        <w:t xml:space="preserve"> </w:t>
       </w:r>
     </w:p>
     <w:p>
@@ -7930,9 +8863,13 @@
         </w:pBdr>
         <w:jc w:val="both"/>
       </w:pPr>
+      <w:proofErr w:type="spellStart"/>
+      <w:proofErr w:type="gramStart"/>
       <w:r>
         <w:t>controller</w:t>
       </w:r>
+      <w:proofErr w:type="spellEnd"/>
+      <w:proofErr w:type="gramEnd"/>
     </w:p>
     <w:p>
       <w:pPr>
@@ -8015,10 +8952,85 @@
           <w:i w:val="0"/>
           <w:iCs/>
         </w:rPr>
-        <w:t>s effectués</w:t>
+        <w:t xml:space="preserve">s </w:t>
+      </w:r>
+      <w:proofErr w:type="spellStart"/>
+      <w:r>
+        <w:rPr>
+          <w:i w:val="0"/>
+          <w:iCs/>
+        </w:rPr>
+        <w:t>eff</w:t>
+      </w:r>
+      <w:proofErr w:type="spellEnd"/>
+      <w:sdt>
+        <w:sdtPr>
+          <w:rPr>
+            <w:i w:val="0"/>
+            <w:iCs/>
+          </w:rPr>
+          <w:id w:val="-37981495"/>
+          <w:citation/>
+        </w:sdtPr>
+        <w:sdtContent>
+          <w:r>
+            <w:rPr>
+              <w:i w:val="0"/>
+              <w:iCs/>
+            </w:rPr>
+            <w:fldChar w:fldCharType="begin"/>
+          </w:r>
+          <w:r>
+            <w:rPr>
+              <w:i w:val="0"/>
+              <w:iCs/>
+              <w:lang w:val="fr-CH"/>
+            </w:rPr>
+            <w:instrText xml:space="preserve"> CITATION kjp \l 4108 </w:instrText>
+          </w:r>
+          <w:r>
+            <w:rPr>
+              <w:i w:val="0"/>
+              <w:iCs/>
+            </w:rPr>
+            <w:fldChar w:fldCharType="separate"/>
+          </w:r>
+          <w:r>
+            <w:rPr>
+              <w:i w:val="0"/>
+              <w:iCs/>
+              <w:noProof/>
+              <w:lang w:val="fr-CH"/>
+            </w:rPr>
+            <w:t xml:space="preserve"> </w:t>
+          </w:r>
+          <w:r>
+            <w:rPr>
+              <w:noProof/>
+              <w:lang w:val="fr-CH"/>
+            </w:rPr>
+            <w:t>(kjpargeter)</w:t>
+          </w:r>
+          <w:r>
+            <w:rPr>
+              <w:i w:val="0"/>
+              <w:iCs/>
+            </w:rPr>
+            <w:fldChar w:fldCharType="end"/>
+          </w:r>
+        </w:sdtContent>
+      </w:sdt>
+      <w:proofErr w:type="spellStart"/>
+      <w:r>
+        <w:rPr>
+          <w:i w:val="0"/>
+          <w:iCs/>
+        </w:rPr>
+        <w:t>ectués</w:t>
       </w:r>
       <w:bookmarkEnd w:id="45"/>
       <w:commentRangeEnd w:id="47"/>
+      <w:proofErr w:type="spellEnd"/>
       <w:r>
         <w:rPr>
           <w:rStyle w:val="Marquedecommentaire"/>
@@ -8052,7 +9064,7 @@
                     <pic:cNvPicPr/>
                   </pic:nvPicPr>
                   <pic:blipFill>
-                    <a:blip r:embed="rId38"/>
+                    <a:blip r:embed="rId45"/>
                     <a:stretch>
                       <a:fillRect/>
                     </a:stretch>
@@ -8808,7 +9820,7 @@
       <w:r>
         <w:fldChar w:fldCharType="separate"/>
       </w:r>
-      <w:hyperlink r:id="rId39" w:anchor="_Toc134532038" w:history="1">
+      <w:hyperlink r:id="rId46" w:anchor="_Toc134532038" w:history="1">
         <w:r>
           <w:rPr>
             <w:rStyle w:val="Lienhypertexte"/>
@@ -9154,9 +10166,9 @@
           <w:noProof/>
         </w:rPr>
         <w:sectPr>
-          <w:headerReference w:type="default" r:id="rId40"/>
-          <w:footerReference w:type="default" r:id="rId41"/>
-          <w:footerReference w:type="first" r:id="rId42"/>
+          <w:headerReference w:type="default" r:id="rId47"/>
+          <w:footerReference w:type="default" r:id="rId48"/>
+          <w:footerReference w:type="first" r:id="rId49"/>
           <w:pgSz w:w="11906" w:h="16838" w:code="9"/>
           <w:pgMar w:top="1418" w:right="1418" w:bottom="1418" w:left="1418" w:header="720" w:footer="720" w:gutter="0"/>
           <w:cols w:space="720"/>
@@ -9329,7 +10341,7 @@
                     <pic:cNvPicPr/>
                   </pic:nvPicPr>
                   <pic:blipFill>
-                    <a:blip r:embed="rId43">
+                    <a:blip r:embed="rId50">
                       <a:extLst>
                         <a:ext uri="{28A0092B-C50C-407E-A947-70E740481C1C}">
                           <a14:useLocalDpi xmlns:a14="http://schemas.microsoft.com/office/drawing/2010/main" val="0"/>
@@ -9389,7 +10401,7 @@
                     <pic:cNvPicPr/>
                   </pic:nvPicPr>
                   <pic:blipFill rotWithShape="1">
-                    <a:blip r:embed="rId44">
+                    <a:blip r:embed="rId51">
                       <a:extLst>
                         <a:ext uri="{28A0092B-C50C-407E-A947-70E740481C1C}">
                           <a14:useLocalDpi xmlns:a14="http://schemas.microsoft.com/office/drawing/2010/main" val="0"/>
@@ -9471,7 +10483,7 @@
                     <pic:cNvPicPr/>
                   </pic:nvPicPr>
                   <pic:blipFill>
-                    <a:blip r:embed="rId45">
+                    <a:blip r:embed="rId52">
                       <a:extLst>
                         <a:ext uri="{28A0092B-C50C-407E-A947-70E740481C1C}">
                           <a14:useLocalDpi xmlns:a14="http://schemas.microsoft.com/office/drawing/2010/main" val="0"/>
@@ -9542,7 +10554,7 @@
                     <pic:cNvPicPr/>
                   </pic:nvPicPr>
                   <pic:blipFill>
-                    <a:blip r:embed="rId46">
+                    <a:blip r:embed="rId53">
                       <a:extLst>
                         <a:ext uri="{28A0092B-C50C-407E-A947-70E740481C1C}">
                           <a14:useLocalDpi xmlns:a14="http://schemas.microsoft.com/office/drawing/2010/main" val="0"/>
@@ -9576,14 +10588,6 @@
       </w:r>
     </w:p>
     <w:p>
-      <w:pPr>
-        <w:pStyle w:val="Titre2"/>
-        <w:numPr>
-          <w:ilvl w:val="0"/>
-          <w:numId w:val="0"/>
-        </w:numPr>
-        <w:jc w:val="both"/>
-      </w:pPr>
       <w:bookmarkStart w:id="68" w:name="_Toc134532017"/>
       <w:r>
         <w:rPr>
@@ -9658,7 +10662,7 @@
                     <pic:cNvPicPr/>
                   </pic:nvPicPr>
                   <pic:blipFill>
-                    <a:blip r:embed="rId47"/>
+                    <a:blip r:embed="rId17"/>
                     <a:stretch>
                       <a:fillRect/>
                     </a:stretch>
@@ -11482,7 +12486,7 @@
               <w:noProof/>
               <w:sz w:val="20"/>
             </w:rPr>
-            <w:t>12/05/2023</w:t>
+            <w:t>15/05/2023</w:t>
           </w:r>
           <w:r>
             <w:rPr>
@@ -11920,7 +12924,7 @@
               <w:noProof/>
               <w:sz w:val="20"/>
             </w:rPr>
-            <w:t>12/05/2023</w:t>
+            <w:t>15/05/2023</w:t>
           </w:r>
           <w:r>
             <w:rPr>
@@ -16920,6 +17924,16 @@
       <w:lang w:val="fr-FR" w:eastAsia="fr-FR"/>
     </w:rPr>
   </w:style>
+  <w:style w:type="character" w:styleId="lev">
+    <w:name w:val="Strong"/>
+    <w:basedOn w:val="Policepardfaut"/>
+    <w:qFormat/>
+    <w:rsid w:val="003E58A7"/>
+    <w:rPr>
+      <w:b/>
+      <w:bCs/>
+    </w:rPr>
+  </w:style>
 </w:styles>
 </file>
 
@@ -17091,6 +18105,8 @@
     <w:rsid w:val="0035578C"/>
     <w:rsid w:val="00453B58"/>
     <w:rsid w:val="00485D29"/>
+    <w:rsid w:val="004B2163"/>
+    <w:rsid w:val="004D76E4"/>
     <w:rsid w:val="00771345"/>
     <w:rsid w:val="0078648B"/>
     <w:rsid w:val="009206BF"/>
@@ -17100,6 +18116,7 @@
     <w:rsid w:val="00A25B21"/>
     <w:rsid w:val="00AF6228"/>
     <w:rsid w:val="00B7695E"/>
+    <w:rsid w:val="00C713D3"/>
     <w:rsid w:val="00D443C1"/>
     <w:rsid w:val="00DF4CE7"/>
     <w:rsid w:val="00E64788"/>
@@ -17879,12 +18896,21 @@
 </file>
 
 <file path=customXml/item1.xml><?xml version="1.0" encoding="utf-8"?>
+<?mso-contentType ?>
+<FormTemplates xmlns="http://schemas.microsoft.com/sharepoint/v3/contenttype/forms">
+  <Display>DocumentLibraryForm</Display>
+  <Edit>DocumentLibraryForm</Edit>
+  <New>DocumentLibraryForm</New>
+</FormTemplates>
+</file>
+
+<file path=customXml/item2.xml><?xml version="1.0" encoding="utf-8"?>
 <p:properties xmlns:p="http://schemas.microsoft.com/office/2006/metadata/properties" xmlns:xsi="http://www.w3.org/2001/XMLSchema-instance" xmlns:pc="http://schemas.microsoft.com/office/infopath/2007/PartnerControls">
   <documentManagement/>
 </p:properties>
 </file>
 
-<file path=customXml/item2.xml><?xml version="1.0" encoding="utf-8"?>
+<file path=customXml/item3.xml><?xml version="1.0" encoding="utf-8"?>
 <ct:contentTypeSchema xmlns:ct="http://schemas.microsoft.com/office/2006/metadata/contentType" xmlns:ma="http://schemas.microsoft.com/office/2006/metadata/properties/metaAttributes" ct:_="" ma:_="" ma:contentTypeName="Document" ma:contentTypeID="0x0101000B38552FA7D4254E8845977232CFE53B" ma:contentTypeVersion="7" ma:contentTypeDescription="Crée un document." ma:contentTypeScope="" ma:versionID="03e14c2536b56bc7dd47f79481c7176c">
   <xsd:schema xmlns:xsd="http://www.w3.org/2001/XMLSchema" xmlns:xs="http://www.w3.org/2001/XMLSchema" xmlns:p="http://schemas.microsoft.com/office/2006/metadata/properties" xmlns:ns2="0119da2b-60ce-4773-88fa-ebab2cde1f55" xmlns:ns3="c00db93e-a012-41a1-8dae-1f2fb8b40d56" targetNamespace="http://schemas.microsoft.com/office/2006/metadata/properties" ma:root="true" ma:fieldsID="5b7050275a68257b53998f6363dd12a8" ns2:_="" ns3:_="">
     <xsd:import namespace="0119da2b-60ce-4773-88fa-ebab2cde1f55"/>
@@ -18067,15 +19093,6 @@
 </ct:contentTypeSchema>
 </file>
 
-<file path=customXml/item3.xml><?xml version="1.0" encoding="utf-8"?>
-<?mso-contentType ?>
-<FormTemplates xmlns="http://schemas.microsoft.com/sharepoint/v3/contenttype/forms">
-  <Display>DocumentLibraryForm</Display>
-  <Edit>DocumentLibraryForm</Edit>
-  <New>DocumentLibraryForm</New>
-</FormTemplates>
-</file>
-
 <file path=customXml/item4.xml><?xml version="1.0" encoding="utf-8"?>
 <b:Sources xmlns:b="http://schemas.openxmlformats.org/officeDocument/2006/bibliography" xmlns="http://schemas.openxmlformats.org/officeDocument/2006/bibliography" SelectedStyle="\APASixthEditionOfficeOnline.xsl" StyleName="APA" Version="6">
   <b:Source>
@@ -18100,7 +19117,7 @@
     <b:Day>-</b:Day>
     <b:URL>https://fr.freepik.com/</b:URL>
     <b:PublicationTitle>Vecteur gratuit système de système solaire classique avec deisgn plat</b:PublicationTitle>
-    <b:RefOrder>15</b:RefOrder>
+    <b:RefOrder>16</b:RefOrder>
   </b:Source>
   <b:Source>
     <b:Tag>thr23</b:Tag>
@@ -18219,7 +19236,7 @@
     <b:Month>-</b:Month>
     <b:Day>-</b:Day>
     <b:URL>https://vuejs.org/guide/components/provide-inject.html#prop-drilling</b:URL>
-    <b:RefOrder>16</b:RefOrder>
+    <b:RefOrder>17</b:RefOrder>
   </b:Source>
   <b:Source>
     <b:Tag>mom23</b:Tag>
@@ -18253,7 +19270,7 @@
     <b:Month>-</b:Month>
     <b:Day>-</b:Day>
     <b:URL>https://day.js.org/</b:URL>
-    <b:RefOrder>17</b:RefOrder>
+    <b:RefOrder>18</b:RefOrder>
   </b:Source>
   <b:Source>
     <b:Tag>pin23</b:Tag>
@@ -18270,7 +19287,7 @@
     <b:Month>-</b:Month>
     <b:Day>-</b:Day>
     <b:URL>https://pinia.vuejs.org/</b:URL>
-    <b:RefOrder>18</b:RefOrder>
+    <b:RefOrder>19</b:RefOrder>
   </b:Source>
   <b:Source>
     <b:Tag>Nas22</b:Tag>
@@ -18405,10 +19422,111 @@
     <b:URL>https://openai.com/</b:URL>
     <b:RefOrder>13</b:RefOrder>
   </b:Source>
+  <b:Source>
+    <b:Tag>kjp</b:Tag>
+    <b:SourceType>Art</b:SourceType>
+    <b:Guid>{D4199B07-78ED-48FC-9449-D3F03610FA17}</b:Guid>
+    <b:Title>Free photo starry night sky</b:Title>
+    <b:URL>https://www.freepik.com/free-photo/starry-night-sky_7061153.htm#query=stars&amp;position=2&amp;from_view=search&amp;track=sph</b:URL>
+    <b:City>-</b:City>
+    <b:Institution>feepick</b:Institution>
+    <b:PublicationTitle>Free photo starry night sky</b:PublicationTitle>
+    <b:Author>
+      <b:Artist>
+        <b:NameList>
+          <b:Person>
+            <b:Last>kjpargeter</b:Last>
+          </b:Person>
+        </b:NameList>
+      </b:Artist>
+    </b:Author>
+    <b:RefOrder>15</b:RefOrder>
+  </b:Source>
+  <b:Source>
+    <b:Tag>Wik22</b:Tag>
+    <b:SourceType>ElectronicSource</b:SourceType>
+    <b:Guid>{B05DE141-D1B3-463A-8CB8-3D74D725F848}</b:Guid>
+    <b:Author>
+      <b:Author>
+        <b:Corporate>Wikipedia</b:Corporate>
+      </b:Author>
+    </b:Author>
+    <b:Title>https://fr.wikipedia.org/wiki/Mod%C3%A8le_en_cascade</b:Title>
+    <b:City>-</b:City>
+    <b:StateProvince>-</b:StateProvince>
+    <b:CountryRegion>-</b:CountryRegion>
+    <b:Year>22</b:Year>
+    <b:Month>Février</b:Month>
+    <b:Day>2023</b:Day>
+    <b:RefOrder>1</b:RefOrder>
+  </b:Source>
+  <b:Source>
+    <b:Tag>wriwr</b:Tag>
+    <b:SourceType>InternetSite</b:SourceType>
+    <b:Guid>{0453E4AB-1662-4682-B59E-0FC8BAD85ED7}</b:Guid>
+    <b:Author>
+      <b:Author>
+        <b:Corporate>wrike</b:Corporate>
+      </b:Author>
+    </b:Author>
+    <b:Title>wrike</b:Title>
+    <b:InternetSiteTitle>wrike.com</b:InternetSiteTitle>
+    <b:Year>-</b:Year>
+    <b:Month>-</b:Month>
+    <b:Day>-</b:Day>
+    <b:URL>https://www.wrike.com/main/</b:URL>
+    <b:RefOrder>2</b:RefOrder>
+  </b:Source>
+  <b:Source>
+    <b:Tag>cla21</b:Tag>
+    <b:SourceType>ElectronicSource</b:SourceType>
+    <b:Guid>{6953EF05-8B90-4681-A39A-5B5F3FCDDDE7}</b:Guid>
+    <b:Author>
+      <b:Author>
+        <b:Corporate>claude aubry</b:Corporate>
+      </b:Author>
+    </b:Author>
+    <b:Title>https://claudeaubry.fr/post/2018/extraits-du-livre-scrum/</b:Title>
+    <b:City>Paris</b:City>
+    <b:StateProvince>Paris</b:StateProvince>
+    <b:CountryRegion>France</b:CountryRegion>
+    <b:Year>21</b:Year>
+    <b:Month>mai</b:Month>
+    <b:Day>2018</b:Day>
+    <b:RefOrder>3</b:RefOrder>
+  </b:Source>
+  <b:Source>
+    <b:Tag>cpnIc</b:Tag>
+    <b:SourceType>InternetSite</b:SourceType>
+    <b:Guid>{81A17BE3-C005-4425-B3A0-96E7FD5A7ECD}</b:Guid>
+    <b:Author>
+      <b:Author>
+        <b:Corporate>cpnv.ch</b:Corporate>
+      </b:Author>
+    </b:Author>
+    <b:Title>Icescrum</b:Title>
+    <b:City>-</b:City>
+    <b:StateProvince>-</b:StateProvince>
+    <b:CountryRegion>-</b:CountryRegion>
+    <b:Year>-</b:Year>
+    <b:Month>-</b:Month>
+    <b:Day>-</b:Day>
+    <b:InternetSiteTitle>Icescrum.cpnv.ch</b:InternetSiteTitle>
+    <b:URL>https://icescrum.cpnv.ch/#/</b:URL>
+    <b:RefOrder>4</b:RefOrder>
+  </b:Source>
 </b:Sources>
 </file>
 
 <file path=customXml/itemProps1.xml><?xml version="1.0" encoding="utf-8"?>
+<ds:datastoreItem xmlns:ds="http://schemas.openxmlformats.org/officeDocument/2006/customXml" ds:itemID="{1CC9A027-9140-4C55-A5D0-C4F935AF4EC8}">
+  <ds:schemaRefs>
+    <ds:schemaRef ds:uri="http://schemas.microsoft.com/sharepoint/v3/contenttype/forms"/>
+  </ds:schemaRefs>
+</ds:datastoreItem>
+</file>
+
+<file path=customXml/itemProps2.xml><?xml version="1.0" encoding="utf-8"?>
 <ds:datastoreItem xmlns:ds="http://schemas.openxmlformats.org/officeDocument/2006/customXml" ds:itemID="{996F0FBA-2996-487E-B7C1-784F04C7FD8C}">
   <ds:schemaRefs>
     <ds:schemaRef ds:uri="http://schemas.microsoft.com/office/2006/metadata/properties"/>
@@ -18417,7 +19535,7 @@
 </ds:datastoreItem>
 </file>
 
-<file path=customXml/itemProps2.xml><?xml version="1.0" encoding="utf-8"?>
+<file path=customXml/itemProps3.xml><?xml version="1.0" encoding="utf-8"?>
 <ds:datastoreItem xmlns:ds="http://schemas.openxmlformats.org/officeDocument/2006/customXml" ds:itemID="{E2FD2CAE-F7E7-4784-B231-97B292D1BF05}">
   <ds:schemaRefs>
     <ds:schemaRef ds:uri="http://schemas.microsoft.com/office/2006/metadata/contentType"/>
@@ -18436,16 +19554,8 @@
 </ds:datastoreItem>
 </file>
 
-<file path=customXml/itemProps3.xml><?xml version="1.0" encoding="utf-8"?>
-<ds:datastoreItem xmlns:ds="http://schemas.openxmlformats.org/officeDocument/2006/customXml" ds:itemID="{1CC9A027-9140-4C55-A5D0-C4F935AF4EC8}">
-  <ds:schemaRefs>
-    <ds:schemaRef ds:uri="http://schemas.microsoft.com/sharepoint/v3/contenttype/forms"/>
-  </ds:schemaRefs>
-</ds:datastoreItem>
-</file>
-
 <file path=customXml/itemProps4.xml><?xml version="1.0" encoding="utf-8"?>
-<ds:datastoreItem xmlns:ds="http://schemas.openxmlformats.org/officeDocument/2006/customXml" ds:itemID="{DFBDD13C-0EA3-4B51-A036-F607E1839953}">
+<ds:datastoreItem xmlns:ds="http://schemas.openxmlformats.org/officeDocument/2006/customXml" ds:itemID="{804DD82E-0F65-469E-973B-94961F39EF12}">
   <ds:schemaRefs>
     <ds:schemaRef ds:uri="http://schemas.openxmlformats.org/officeDocument/2006/bibliography"/>
   </ds:schemaRefs>

</xml_diff>